<commit_message>
Update to progress report document
</commit_message>
<xml_diff>
--- a/Group13 Progress Report.docx
+++ b/Group13 Progress Report.docx
@@ -55,7 +55,15 @@
           <w:b/>
           <w:sz w:val="24"/>
         </w:rPr>
-        <w:t xml:space="preserve"> X</w:t>
+        <w:t xml:space="preserve"> </w:t>
+      </w:r>
+      <w:r>
+        <w:rPr>
+          <w:rFonts w:ascii="Times New Roman" w:hAnsi="Times New Roman" w:cs="Times New Roman"/>
+          <w:b/>
+          <w:sz w:val="24"/>
+        </w:rPr>
+        <w:t>1</w:t>
       </w:r>
       <w:r>
         <w:rPr>
@@ -82,7 +90,15 @@
           <w:b/>
           <w:sz w:val="24"/>
         </w:rPr>
-        <w:t>Group #Y</w:t>
+        <w:t>Group #</w:t>
+      </w:r>
+      <w:r>
+        <w:rPr>
+          <w:rFonts w:ascii="Times New Roman" w:hAnsi="Times New Roman" w:cs="Times New Roman"/>
+          <w:b/>
+          <w:sz w:val="24"/>
+        </w:rPr>
+        <w:t>13</w:t>
       </w:r>
     </w:p>
     <w:p>
@@ -193,96 +209,62 @@
     </w:p>
     <w:p>
       <w:pPr>
-        <w:snapToGrid w:val="0"/>
-        <w:spacing w:before="120" w:after="120" w:line="240" w:lineRule="auto"/>
-        <w:ind w:firstLine="360"/>
-        <w:rPr>
-          <w:rFonts w:ascii="Times New Roman" w:hAnsi="Times New Roman" w:cs="Times New Roman"/>
-          <w:i/>
-        </w:rPr>
-      </w:pPr>
-      <w:r>
-        <w:rPr>
-          <w:rFonts w:ascii="Times New Roman" w:hAnsi="Times New Roman" w:cs="Times New Roman"/>
-          <w:i/>
-        </w:rPr>
-        <w:t xml:space="preserve">Please </w:t>
-      </w:r>
-      <w:r>
-        <w:rPr>
-          <w:rFonts w:ascii="Times New Roman" w:hAnsi="Times New Roman" w:cs="Times New Roman"/>
-          <w:i/>
-        </w:rPr>
-        <w:t>write</w:t>
-      </w:r>
-      <w:r>
-        <w:rPr>
-          <w:rFonts w:ascii="Times New Roman" w:hAnsi="Times New Roman" w:cs="Times New Roman"/>
-          <w:i/>
-        </w:rPr>
-        <w:t xml:space="preserve"> the </w:t>
-      </w:r>
-      <w:r>
-        <w:rPr>
-          <w:rFonts w:ascii="Times New Roman" w:hAnsi="Times New Roman" w:cs="Times New Roman"/>
-          <w:b/>
-          <w:bCs/>
-          <w:i/>
-        </w:rPr>
-        <w:t>name</w:t>
-      </w:r>
-      <w:r>
-        <w:rPr>
-          <w:rFonts w:ascii="Times New Roman" w:hAnsi="Times New Roman" w:cs="Times New Roman"/>
-          <w:i/>
-        </w:rPr>
-        <w:t xml:space="preserve"> of </w:t>
-      </w:r>
-      <w:r>
-        <w:rPr>
-          <w:rFonts w:ascii="Times New Roman" w:hAnsi="Times New Roman" w:cs="Times New Roman"/>
-          <w:i/>
-        </w:rPr>
-        <w:t>all the team members</w:t>
-      </w:r>
-      <w:r>
-        <w:rPr>
-          <w:rFonts w:ascii="Times New Roman" w:hAnsi="Times New Roman" w:cs="Times New Roman"/>
-          <w:i/>
-        </w:rPr>
-        <w:t xml:space="preserve">, their </w:t>
-      </w:r>
-      <w:r>
-        <w:rPr>
-          <w:rFonts w:ascii="Times New Roman" w:hAnsi="Times New Roman" w:cs="Times New Roman"/>
-          <w:b/>
-          <w:bCs/>
-          <w:i/>
-        </w:rPr>
-        <w:t>FSU IDs</w:t>
-      </w:r>
-      <w:r>
-        <w:rPr>
-          <w:rFonts w:ascii="Times New Roman" w:hAnsi="Times New Roman" w:cs="Times New Roman"/>
-          <w:i/>
-        </w:rPr>
-        <w:t xml:space="preserve">, and </w:t>
-      </w:r>
-      <w:r>
-        <w:rPr>
-          <w:rFonts w:ascii="Times New Roman" w:hAnsi="Times New Roman" w:cs="Times New Roman"/>
-          <w:b/>
-          <w:bCs/>
-          <w:i/>
-        </w:rPr>
-        <w:t>GitHub IDs</w:t>
-      </w:r>
-      <w:r>
-        <w:rPr>
-          <w:rFonts w:ascii="Times New Roman" w:hAnsi="Times New Roman" w:cs="Times New Roman"/>
-          <w:i/>
-        </w:rPr>
-        <w:t xml:space="preserve"> here. </w:t>
+        <w:ind w:left="360"/>
+      </w:pPr>
+      <w:r>
+        <w:t xml:space="preserve">Taj Ali </w:t>
+      </w:r>
+      <w:r>
+        <w:t>(tajali016)</w:t>
+      </w:r>
+    </w:p>
+    <w:p>
+      <w:pPr>
+        <w:ind w:left="360"/>
+      </w:pPr>
+      <w:r>
+        <w:t>Harege Abay</w:t>
+      </w:r>
+      <w:r>
+        <w:t xml:space="preserve"> (harege16)</w:t>
+      </w:r>
+    </w:p>
+    <w:p>
+      <w:pPr>
+        <w:ind w:left="360"/>
+      </w:pPr>
+      <w:r>
+        <w:t>Tobechukwu Osakwe</w:t>
+      </w:r>
+      <w:r>
+        <w:t xml:space="preserve"> (</w:t>
+      </w:r>
+      <w:proofErr w:type="spellStart"/>
+      <w:r>
+        <w:t>thosakwe</w:t>
+      </w:r>
+      <w:proofErr w:type="spellEnd"/>
+      <w:r>
+        <w:t>)</w:t>
+      </w:r>
+    </w:p>
+    <w:p>
+      <w:pPr>
+        <w:ind w:left="360"/>
+      </w:pPr>
+      <w:r>
+        <w:t>Vinson Thomas</w:t>
+      </w:r>
+      <w:r>
+        <w:t xml:space="preserve"> (</w:t>
+      </w:r>
+      <w:proofErr w:type="spellStart"/>
+      <w:r>
+        <w:t>vdtstorm</w:t>
+      </w:r>
+      <w:proofErr w:type="spellEnd"/>
+      <w:r>
+        <w:t>)</w:t>
       </w:r>
     </w:p>
     <w:p>
@@ -315,47 +297,17 @@
         <w:ind w:left="360"/>
         <w:rPr>
           <w:rFonts w:ascii="Times New Roman" w:eastAsia="Times New Roman" w:hAnsi="Times New Roman" w:cs="Times New Roman"/>
-          <w:b/>
-          <w:bCs/>
-          <w:sz w:val="11"/>
-          <w:szCs w:val="11"/>
-        </w:rPr>
-      </w:pPr>
-    </w:p>
-    <w:p>
-      <w:pPr>
-        <w:pStyle w:val="ListParagraph"/>
-        <w:spacing w:before="120" w:after="120" w:line="240" w:lineRule="auto"/>
-        <w:ind w:left="360"/>
-        <w:rPr>
-          <w:rFonts w:ascii="Times New Roman" w:eastAsia="Times New Roman" w:hAnsi="Times New Roman" w:cs="Times New Roman"/>
-          <w:bCs/>
-          <w:i/>
-        </w:rPr>
-      </w:pPr>
-      <w:r>
-        <w:rPr>
-          <w:rFonts w:ascii="Times New Roman" w:eastAsia="Times New Roman" w:hAnsi="Times New Roman" w:cs="Times New Roman"/>
-          <w:bCs/>
-          <w:i/>
-        </w:rPr>
-        <w:t xml:space="preserve">Briefly describe </w:t>
-      </w:r>
-      <w:r>
-        <w:rPr>
-          <w:rFonts w:ascii="Times New Roman" w:eastAsia="Times New Roman" w:hAnsi="Times New Roman" w:cs="Times New Roman"/>
-          <w:bCs/>
-          <w:i/>
-        </w:rPr>
-        <w:t>your project</w:t>
-      </w:r>
-      <w:r>
-        <w:rPr>
-          <w:rFonts w:ascii="Times New Roman" w:eastAsia="Times New Roman" w:hAnsi="Times New Roman" w:cs="Times New Roman"/>
-          <w:bCs/>
-          <w:i/>
-        </w:rPr>
-        <w:t>.</w:t>
+          <w:bCs/>
+          <w:i/>
+        </w:rPr>
+      </w:pPr>
+      <w:r>
+        <w:rPr>
+          <w:rFonts w:ascii="Times New Roman" w:eastAsia="Times New Roman" w:hAnsi="Times New Roman" w:cs="Times New Roman"/>
+          <w:bCs/>
+          <w:i/>
+        </w:rPr>
+        <w:t xml:space="preserve">Project Title: Game Guru’s </w:t>
       </w:r>
     </w:p>
     <w:p>
@@ -371,6 +323,30 @@
           <w:szCs w:val="13"/>
         </w:rPr>
       </w:pPr>
+      <w:r>
+        <w:rPr>
+          <w:rFonts w:ascii="Times New Roman" w:eastAsia="Times New Roman" w:hAnsi="Times New Roman" w:cs="Times New Roman"/>
+          <w:bCs/>
+          <w:i/>
+        </w:rPr>
+        <w:t>Description: Game Guru’s is a video game review web application that allow for a user to post text and video</w:t>
+      </w:r>
+      <w:r>
+        <w:rPr>
+          <w:rFonts w:ascii="Times New Roman" w:eastAsia="Times New Roman" w:hAnsi="Times New Roman" w:cs="Times New Roman"/>
+          <w:bCs/>
+          <w:i/>
+        </w:rPr>
+        <w:t>-</w:t>
+      </w:r>
+      <w:r>
+        <w:rPr>
+          <w:rFonts w:ascii="Times New Roman" w:eastAsia="Times New Roman" w:hAnsi="Times New Roman" w:cs="Times New Roman"/>
+          <w:bCs/>
+          <w:i/>
+        </w:rPr>
+        <w:t xml:space="preserve">based reviews on video games, post text and video based playthroughs of video games, and view coming soon games. </w:t>
+      </w:r>
     </w:p>
     <w:p>
       <w:pPr>
@@ -451,24 +427,264 @@
           <w:bCs/>
           <w:i/>
         </w:rPr>
-        <w:t xml:space="preserve">Describe in detail what was accomplished during this </w:t>
-      </w:r>
-      <w:r>
-        <w:rPr>
-          <w:rFonts w:ascii="Times New Roman" w:eastAsia="Times New Roman" w:hAnsi="Times New Roman" w:cs="Times New Roman"/>
-          <w:bCs/>
-          <w:i/>
-        </w:rPr>
-        <w:t>increment</w:t>
-      </w:r>
-      <w:r>
-        <w:rPr>
-          <w:rFonts w:ascii="Times New Roman" w:eastAsia="Times New Roman" w:hAnsi="Times New Roman" w:cs="Times New Roman"/>
-          <w:bCs/>
-          <w:i/>
-        </w:rPr>
-        <w:t xml:space="preserve"> and where your project stands overall compared to the initial scope and functionality proposed.</w:t>
-      </w:r>
+        <w:t>Accomplishments:</w:t>
+      </w:r>
+    </w:p>
+    <w:p>
+      <w:pPr>
+        <w:pStyle w:val="ListParagraph"/>
+        <w:numPr>
+          <w:ilvl w:val="0"/>
+          <w:numId w:val="5"/>
+        </w:numPr>
+        <w:spacing w:before="120" w:after="120" w:line="240" w:lineRule="auto"/>
+        <w:rPr>
+          <w:rFonts w:ascii="Times New Roman" w:eastAsia="Times New Roman" w:hAnsi="Times New Roman" w:cs="Times New Roman"/>
+          <w:bCs/>
+          <w:i/>
+        </w:rPr>
+      </w:pPr>
+      <w:r>
+        <w:rPr>
+          <w:rFonts w:ascii="Times New Roman" w:eastAsia="Times New Roman" w:hAnsi="Times New Roman" w:cs="Times New Roman"/>
+          <w:bCs/>
+          <w:i/>
+        </w:rPr>
+        <w:t>We were able to get the Django web app to run and giving us access to Django admin</w:t>
+      </w:r>
+    </w:p>
+    <w:p>
+      <w:pPr>
+        <w:pStyle w:val="ListParagraph"/>
+        <w:numPr>
+          <w:ilvl w:val="0"/>
+          <w:numId w:val="5"/>
+        </w:numPr>
+        <w:spacing w:before="120" w:after="120" w:line="240" w:lineRule="auto"/>
+        <w:rPr>
+          <w:rFonts w:ascii="Times New Roman" w:eastAsia="Times New Roman" w:hAnsi="Times New Roman" w:cs="Times New Roman"/>
+          <w:bCs/>
+          <w:i/>
+        </w:rPr>
+      </w:pPr>
+      <w:r>
+        <w:rPr>
+          <w:rFonts w:ascii="Times New Roman" w:eastAsia="Times New Roman" w:hAnsi="Times New Roman" w:cs="Times New Roman"/>
+          <w:bCs/>
+          <w:i/>
+        </w:rPr>
+        <w:t>We were able to create the User app which allows for the user to sign in and log out, to also add a profile picture, and to type up a bio for the user</w:t>
+      </w:r>
+    </w:p>
+    <w:p>
+      <w:pPr>
+        <w:pStyle w:val="ListParagraph"/>
+        <w:numPr>
+          <w:ilvl w:val="0"/>
+          <w:numId w:val="5"/>
+        </w:numPr>
+        <w:spacing w:before="120" w:after="120" w:line="240" w:lineRule="auto"/>
+        <w:rPr>
+          <w:rFonts w:ascii="Times New Roman" w:eastAsia="Times New Roman" w:hAnsi="Times New Roman" w:cs="Times New Roman"/>
+          <w:bCs/>
+          <w:i/>
+        </w:rPr>
+      </w:pPr>
+      <w:r>
+        <w:rPr>
+          <w:rFonts w:ascii="Times New Roman" w:eastAsia="Times New Roman" w:hAnsi="Times New Roman" w:cs="Times New Roman"/>
+          <w:bCs/>
+          <w:i/>
+        </w:rPr>
+        <w:t xml:space="preserve">We created a review app that </w:t>
+      </w:r>
+      <w:r>
+        <w:rPr>
+          <w:rFonts w:ascii="Times New Roman" w:eastAsia="Times New Roman" w:hAnsi="Times New Roman" w:cs="Times New Roman"/>
+          <w:bCs/>
+          <w:i/>
+        </w:rPr>
+        <w:t>allowed for a user to see the picture of the game, give a rating, and a text-based review</w:t>
+      </w:r>
+    </w:p>
+    <w:p>
+      <w:pPr>
+        <w:spacing w:before="120" w:after="120" w:line="240" w:lineRule="auto"/>
+        <w:ind w:left="720"/>
+        <w:rPr>
+          <w:rFonts w:ascii="Times New Roman" w:eastAsia="Times New Roman" w:hAnsi="Times New Roman" w:cs="Times New Roman"/>
+          <w:bCs/>
+          <w:i/>
+        </w:rPr>
+      </w:pPr>
+      <w:r>
+        <w:rPr>
+          <w:rFonts w:ascii="Times New Roman" w:eastAsia="Times New Roman" w:hAnsi="Times New Roman" w:cs="Times New Roman"/>
+          <w:bCs/>
+          <w:i/>
+        </w:rPr>
+        <w:t>Status</w:t>
+      </w:r>
+    </w:p>
+    <w:p>
+      <w:pPr>
+        <w:pStyle w:val="ListParagraph"/>
+        <w:numPr>
+          <w:ilvl w:val="0"/>
+          <w:numId w:val="6"/>
+        </w:numPr>
+        <w:spacing w:before="120" w:after="120" w:line="240" w:lineRule="auto"/>
+        <w:rPr>
+          <w:rFonts w:ascii="Times New Roman" w:eastAsia="Times New Roman" w:hAnsi="Times New Roman" w:cs="Times New Roman"/>
+          <w:bCs/>
+          <w:i/>
+        </w:rPr>
+      </w:pPr>
+      <w:r>
+        <w:rPr>
+          <w:rFonts w:ascii="Times New Roman" w:eastAsia="Times New Roman" w:hAnsi="Times New Roman" w:cs="Times New Roman"/>
+          <w:bCs/>
+          <w:i/>
+        </w:rPr>
+        <w:t>So far, our project implementation is on track with constant commits and refining of each other’s code</w:t>
+      </w:r>
+    </w:p>
+    <w:p>
+      <w:pPr>
+        <w:spacing w:before="120" w:after="120" w:line="240" w:lineRule="auto"/>
+        <w:ind w:left="720"/>
+        <w:rPr>
+          <w:rFonts w:ascii="Times New Roman" w:eastAsia="Times New Roman" w:hAnsi="Times New Roman" w:cs="Times New Roman"/>
+          <w:b/>
+          <w:bCs/>
+        </w:rPr>
+      </w:pPr>
+    </w:p>
+    <w:p>
+      <w:pPr>
+        <w:spacing w:before="120" w:after="120" w:line="240" w:lineRule="auto"/>
+        <w:rPr>
+          <w:rFonts w:ascii="Times New Roman" w:eastAsia="Times New Roman" w:hAnsi="Times New Roman" w:cs="Times New Roman"/>
+          <w:b/>
+          <w:bCs/>
+        </w:rPr>
+      </w:pPr>
+      <w:r>
+        <w:rPr>
+          <w:rFonts w:ascii="Times New Roman" w:eastAsia="Times New Roman" w:hAnsi="Times New Roman" w:cs="Times New Roman"/>
+          <w:b/>
+          <w:bCs/>
+        </w:rPr>
+        <w:t>Challenges, changes in the plan and scope of the project and things that went wrong during this increment</w:t>
+      </w:r>
+    </w:p>
+    <w:p>
+      <w:pPr>
+        <w:pStyle w:val="ListParagraph"/>
+        <w:spacing w:before="120" w:after="120" w:line="240" w:lineRule="auto"/>
+        <w:ind w:left="360"/>
+        <w:rPr>
+          <w:rFonts w:ascii="Times New Roman" w:eastAsia="Times New Roman" w:hAnsi="Times New Roman" w:cs="Times New Roman"/>
+          <w:b/>
+          <w:bCs/>
+          <w:sz w:val="10"/>
+          <w:szCs w:val="10"/>
+        </w:rPr>
+      </w:pPr>
+    </w:p>
+    <w:p>
+      <w:pPr>
+        <w:pStyle w:val="ListParagraph"/>
+        <w:spacing w:before="120" w:after="120" w:line="240" w:lineRule="auto"/>
+        <w:ind w:left="360"/>
+        <w:rPr>
+          <w:rFonts w:ascii="Times New Roman" w:eastAsia="Times New Roman" w:hAnsi="Times New Roman" w:cs="Times New Roman"/>
+          <w:i/>
+          <w:iCs/>
+        </w:rPr>
+      </w:pPr>
+      <w:r>
+        <w:rPr>
+          <w:rFonts w:ascii="Times New Roman" w:eastAsia="Times New Roman" w:hAnsi="Times New Roman" w:cs="Times New Roman"/>
+          <w:i/>
+          <w:iCs/>
+        </w:rPr>
+        <w:t>Please describe here in detail:</w:t>
+      </w:r>
+    </w:p>
+    <w:p>
+      <w:pPr>
+        <w:pStyle w:val="ListParagraph"/>
+        <w:spacing w:before="120" w:after="120" w:line="240" w:lineRule="auto"/>
+        <w:ind w:left="360"/>
+        <w:rPr>
+          <w:rFonts w:ascii="Times New Roman" w:eastAsia="Times New Roman" w:hAnsi="Times New Roman" w:cs="Times New Roman"/>
+          <w:i/>
+          <w:iCs/>
+        </w:rPr>
+      </w:pPr>
+      <w:r>
+        <w:rPr>
+          <w:rFonts w:ascii="Times New Roman" w:eastAsia="Times New Roman" w:hAnsi="Times New Roman" w:cs="Times New Roman"/>
+          <w:i/>
+          <w:iCs/>
+        </w:rPr>
+        <w:t>- anything that was challenging during this increment and how you dealt with the challenges</w:t>
+      </w:r>
+    </w:p>
+    <w:p>
+      <w:pPr>
+        <w:pStyle w:val="ListParagraph"/>
+        <w:spacing w:before="120" w:after="120" w:line="240" w:lineRule="auto"/>
+        <w:ind w:left="360"/>
+        <w:rPr>
+          <w:rFonts w:ascii="Times New Roman" w:eastAsia="Times New Roman" w:hAnsi="Times New Roman" w:cs="Times New Roman"/>
+          <w:i/>
+          <w:iCs/>
+        </w:rPr>
+      </w:pPr>
+      <w:r>
+        <w:rPr>
+          <w:rFonts w:ascii="Times New Roman" w:eastAsia="Times New Roman" w:hAnsi="Times New Roman" w:cs="Times New Roman"/>
+          <w:i/>
+          <w:iCs/>
+        </w:rPr>
+        <w:t xml:space="preserve">- any changes that occurred in the initial plan you had for the project or its scope. Describe the reasons for the changes. </w:t>
+      </w:r>
+    </w:p>
+    <w:p>
+      <w:pPr>
+        <w:pStyle w:val="ListParagraph"/>
+        <w:spacing w:before="120" w:after="120" w:line="240" w:lineRule="auto"/>
+        <w:ind w:left="360"/>
+        <w:rPr>
+          <w:rFonts w:ascii="Times New Roman" w:eastAsia="Times New Roman" w:hAnsi="Times New Roman" w:cs="Times New Roman"/>
+          <w:i/>
+          <w:iCs/>
+        </w:rPr>
+      </w:pPr>
+      <w:r>
+        <w:rPr>
+          <w:rFonts w:ascii="Times New Roman" w:eastAsia="Times New Roman" w:hAnsi="Times New Roman" w:cs="Times New Roman"/>
+          <w:i/>
+          <w:iCs/>
+        </w:rPr>
+        <w:t>- anything that went wrong during this increment</w:t>
+      </w:r>
+    </w:p>
+    <w:p>
+      <w:pPr>
+        <w:pStyle w:val="ListParagraph"/>
+        <w:spacing w:before="120" w:after="120" w:line="240" w:lineRule="auto"/>
+        <w:ind w:left="360"/>
+        <w:rPr>
+          <w:rFonts w:ascii="Times New Roman" w:eastAsia="Times New Roman" w:hAnsi="Times New Roman" w:cs="Times New Roman"/>
+          <w:i/>
+          <w:iCs/>
+          <w:sz w:val="13"/>
+          <w:szCs w:val="13"/>
+        </w:rPr>
+      </w:pPr>
     </w:p>
     <w:p>
       <w:pPr>
@@ -490,112 +706,481 @@
           <w:b/>
           <w:bCs/>
         </w:rPr>
-        <w:t>Challenges, changes in the plan and scope of the project and things that went wrong during this increment</w:t>
-      </w:r>
-    </w:p>
-    <w:p>
-      <w:pPr>
-        <w:pStyle w:val="ListParagraph"/>
+        <w:t>Team Member Contribution</w:t>
+      </w:r>
+      <w:r>
+        <w:rPr>
+          <w:rFonts w:ascii="Times New Roman" w:eastAsia="Times New Roman" w:hAnsi="Times New Roman" w:cs="Times New Roman"/>
+          <w:b/>
+          <w:bCs/>
+        </w:rPr>
+        <w:t xml:space="preserve"> for this </w:t>
+      </w:r>
+      <w:r>
+        <w:rPr>
+          <w:rFonts w:ascii="Times New Roman" w:eastAsia="Times New Roman" w:hAnsi="Times New Roman" w:cs="Times New Roman"/>
+          <w:b/>
+          <w:bCs/>
+        </w:rPr>
+        <w:t>i</w:t>
+      </w:r>
+      <w:r>
+        <w:rPr>
+          <w:rFonts w:ascii="Times New Roman" w:eastAsia="Times New Roman" w:hAnsi="Times New Roman" w:cs="Times New Roman"/>
+          <w:b/>
+          <w:bCs/>
+        </w:rPr>
+        <w:t>ncrement</w:t>
+      </w:r>
+    </w:p>
+    <w:p>
+      <w:pPr>
         <w:spacing w:before="120" w:after="120" w:line="240" w:lineRule="auto"/>
         <w:ind w:left="360"/>
         <w:rPr>
           <w:rFonts w:ascii="Times New Roman" w:eastAsia="Times New Roman" w:hAnsi="Times New Roman" w:cs="Times New Roman"/>
-          <w:b/>
-          <w:bCs/>
-          <w:sz w:val="10"/>
-          <w:szCs w:val="10"/>
-        </w:rPr>
-      </w:pPr>
-    </w:p>
-    <w:p>
-      <w:pPr>
-        <w:pStyle w:val="ListParagraph"/>
-        <w:spacing w:before="120" w:after="120" w:line="240" w:lineRule="auto"/>
-        <w:ind w:left="360"/>
-        <w:rPr>
-          <w:rFonts w:ascii="Times New Roman" w:eastAsia="Times New Roman" w:hAnsi="Times New Roman" w:cs="Times New Roman"/>
-          <w:i/>
-          <w:iCs/>
-        </w:rPr>
-      </w:pPr>
-      <w:r>
-        <w:rPr>
-          <w:rFonts w:ascii="Times New Roman" w:eastAsia="Times New Roman" w:hAnsi="Times New Roman" w:cs="Times New Roman"/>
-          <w:i/>
-          <w:iCs/>
-        </w:rPr>
-        <w:t>Please describe here in detail:</w:t>
-      </w:r>
-    </w:p>
-    <w:p>
-      <w:pPr>
-        <w:pStyle w:val="ListParagraph"/>
-        <w:spacing w:before="120" w:after="120" w:line="240" w:lineRule="auto"/>
-        <w:ind w:left="360"/>
-        <w:rPr>
-          <w:rFonts w:ascii="Times New Roman" w:eastAsia="Times New Roman" w:hAnsi="Times New Roman" w:cs="Times New Roman"/>
-          <w:i/>
-          <w:iCs/>
-        </w:rPr>
-      </w:pPr>
-      <w:r>
-        <w:rPr>
-          <w:rFonts w:ascii="Times New Roman" w:eastAsia="Times New Roman" w:hAnsi="Times New Roman" w:cs="Times New Roman"/>
-          <w:i/>
-          <w:iCs/>
-        </w:rPr>
-        <w:t>- anything that was challenging during this increment and how you dealt with the challenges</w:t>
-      </w:r>
-    </w:p>
-    <w:p>
-      <w:pPr>
-        <w:pStyle w:val="ListParagraph"/>
-        <w:spacing w:before="120" w:after="120" w:line="240" w:lineRule="auto"/>
-        <w:ind w:left="360"/>
-        <w:rPr>
-          <w:rFonts w:ascii="Times New Roman" w:eastAsia="Times New Roman" w:hAnsi="Times New Roman" w:cs="Times New Roman"/>
-          <w:i/>
-          <w:iCs/>
-        </w:rPr>
-      </w:pPr>
-      <w:r>
-        <w:rPr>
-          <w:rFonts w:ascii="Times New Roman" w:eastAsia="Times New Roman" w:hAnsi="Times New Roman" w:cs="Times New Roman"/>
-          <w:i/>
-          <w:iCs/>
-        </w:rPr>
-        <w:t xml:space="preserve">- any changes that occurred in the initial plan you had for the project or its scope. Describe the reasons for the changes. </w:t>
-      </w:r>
-    </w:p>
-    <w:p>
-      <w:pPr>
-        <w:pStyle w:val="ListParagraph"/>
-        <w:spacing w:before="120" w:after="120" w:line="240" w:lineRule="auto"/>
-        <w:ind w:left="360"/>
-        <w:rPr>
-          <w:rFonts w:ascii="Times New Roman" w:eastAsia="Times New Roman" w:hAnsi="Times New Roman" w:cs="Times New Roman"/>
-          <w:i/>
-          <w:iCs/>
-        </w:rPr>
-      </w:pPr>
-      <w:r>
-        <w:rPr>
-          <w:rFonts w:ascii="Times New Roman" w:eastAsia="Times New Roman" w:hAnsi="Times New Roman" w:cs="Times New Roman"/>
-          <w:i/>
-          <w:iCs/>
-        </w:rPr>
-        <w:t>- anything that went wrong during this increment</w:t>
-      </w:r>
-    </w:p>
-    <w:p>
-      <w:pPr>
-        <w:pStyle w:val="ListParagraph"/>
-        <w:spacing w:before="120" w:after="120" w:line="240" w:lineRule="auto"/>
-        <w:ind w:left="360"/>
-        <w:rPr>
-          <w:rFonts w:ascii="Times New Roman" w:eastAsia="Times New Roman" w:hAnsi="Times New Roman" w:cs="Times New Roman"/>
-          <w:i/>
-          <w:iCs/>
+          <w:bCs/>
+          <w:i/>
+        </w:rPr>
+      </w:pPr>
+      <w:r>
+        <w:rPr>
+          <w:rFonts w:ascii="Times New Roman" w:eastAsia="Times New Roman" w:hAnsi="Times New Roman" w:cs="Times New Roman"/>
+          <w:bCs/>
+          <w:i/>
+        </w:rPr>
+        <w:t xml:space="preserve">Please list each individual member and </w:t>
+      </w:r>
+      <w:r>
+        <w:rPr>
+          <w:rFonts w:ascii="Times New Roman" w:eastAsia="Times New Roman" w:hAnsi="Times New Roman" w:cs="Times New Roman"/>
+          <w:bCs/>
+          <w:i/>
+        </w:rPr>
+        <w:t>their contribution</w:t>
+      </w:r>
+      <w:r>
+        <w:rPr>
+          <w:rFonts w:ascii="Times New Roman" w:eastAsia="Times New Roman" w:hAnsi="Times New Roman" w:cs="Times New Roman"/>
+          <w:bCs/>
+          <w:i/>
+        </w:rPr>
+        <w:t>s</w:t>
+      </w:r>
+      <w:r>
+        <w:rPr>
+          <w:rFonts w:ascii="Times New Roman" w:eastAsia="Times New Roman" w:hAnsi="Times New Roman" w:cs="Times New Roman"/>
+          <w:bCs/>
+          <w:i/>
+        </w:rPr>
+        <w:t xml:space="preserve"> to </w:t>
+      </w:r>
+      <w:r>
+        <w:rPr>
+          <w:rFonts w:ascii="Times New Roman" w:eastAsia="Times New Roman" w:hAnsi="Times New Roman" w:cs="Times New Roman"/>
+          <w:b/>
+          <w:i/>
+        </w:rPr>
+        <w:t>each of the deliverables in</w:t>
+      </w:r>
+      <w:r>
+        <w:rPr>
+          <w:rFonts w:ascii="Times New Roman" w:eastAsia="Times New Roman" w:hAnsi="Times New Roman" w:cs="Times New Roman"/>
+          <w:b/>
+          <w:i/>
+        </w:rPr>
+        <w:t xml:space="preserve"> </w:t>
+      </w:r>
+      <w:r>
+        <w:rPr>
+          <w:rFonts w:ascii="Times New Roman" w:eastAsia="Times New Roman" w:hAnsi="Times New Roman" w:cs="Times New Roman"/>
+          <w:b/>
+          <w:i/>
+        </w:rPr>
+        <w:t xml:space="preserve">this </w:t>
+      </w:r>
+      <w:r>
+        <w:rPr>
+          <w:rFonts w:ascii="Times New Roman" w:eastAsia="Times New Roman" w:hAnsi="Times New Roman" w:cs="Times New Roman"/>
+          <w:b/>
+          <w:i/>
+        </w:rPr>
+        <w:t>increment</w:t>
+      </w:r>
+      <w:r>
+        <w:rPr>
+          <w:rFonts w:ascii="Times New Roman" w:eastAsia="Times New Roman" w:hAnsi="Times New Roman" w:cs="Times New Roman"/>
+          <w:bCs/>
+          <w:i/>
+        </w:rPr>
+        <w:t xml:space="preserve"> (be as detailed as possible). In other words, describe the contribution of each team member to:</w:t>
+      </w:r>
+    </w:p>
+    <w:p>
+      <w:pPr>
+        <w:pStyle w:val="ListParagraph"/>
+        <w:numPr>
+          <w:ilvl w:val="1"/>
+          <w:numId w:val="2"/>
+        </w:numPr>
+        <w:spacing w:before="120" w:after="120" w:line="240" w:lineRule="auto"/>
+        <w:rPr>
+          <w:rFonts w:ascii="Times New Roman" w:eastAsia="Times New Roman" w:hAnsi="Times New Roman" w:cs="Times New Roman"/>
+          <w:b/>
+          <w:bCs/>
+          <w:i/>
+        </w:rPr>
+      </w:pPr>
+      <w:r>
+        <w:rPr>
+          <w:rFonts w:ascii="Times New Roman" w:eastAsia="Times New Roman" w:hAnsi="Times New Roman" w:cs="Times New Roman"/>
+          <w:bCs/>
+          <w:i/>
+        </w:rPr>
+        <w:lastRenderedPageBreak/>
+        <w:t xml:space="preserve">the </w:t>
+      </w:r>
+      <w:r>
+        <w:rPr>
+          <w:rFonts w:ascii="Times New Roman" w:eastAsia="Times New Roman" w:hAnsi="Times New Roman" w:cs="Times New Roman"/>
+          <w:b/>
+          <w:bCs/>
+          <w:i/>
+        </w:rPr>
+        <w:t>progress report</w:t>
+      </w:r>
+      <w:r>
+        <w:rPr>
+          <w:rFonts w:ascii="Times New Roman" w:eastAsia="Times New Roman" w:hAnsi="Times New Roman" w:cs="Times New Roman"/>
+          <w:bCs/>
+          <w:i/>
+        </w:rPr>
+        <w:t xml:space="preserve">, including </w:t>
+      </w:r>
+      <w:r>
+        <w:rPr>
+          <w:rFonts w:ascii="Times New Roman" w:eastAsia="Times New Roman" w:hAnsi="Times New Roman" w:cs="Times New Roman"/>
+          <w:bCs/>
+          <w:i/>
+        </w:rPr>
+        <w:t xml:space="preserve">the sections they wrote </w:t>
+      </w:r>
+      <w:r>
+        <w:rPr>
+          <w:rFonts w:ascii="Times New Roman" w:eastAsia="Times New Roman" w:hAnsi="Times New Roman" w:cs="Times New Roman"/>
+          <w:bCs/>
+          <w:i/>
+        </w:rPr>
+        <w:t>or contributed to</w:t>
+      </w:r>
+    </w:p>
+    <w:p>
+      <w:pPr>
+        <w:pStyle w:val="ListParagraph"/>
+        <w:numPr>
+          <w:ilvl w:val="1"/>
+          <w:numId w:val="2"/>
+        </w:numPr>
+        <w:spacing w:before="120" w:after="120" w:line="240" w:lineRule="auto"/>
+        <w:rPr>
+          <w:rFonts w:ascii="Times New Roman" w:eastAsia="Times New Roman" w:hAnsi="Times New Roman" w:cs="Times New Roman"/>
+          <w:b/>
+          <w:bCs/>
+          <w:i/>
+        </w:rPr>
+      </w:pPr>
+      <w:r>
+        <w:rPr>
+          <w:rFonts w:ascii="Times New Roman" w:eastAsia="Times New Roman" w:hAnsi="Times New Roman" w:cs="Times New Roman"/>
+          <w:bCs/>
+          <w:i/>
+        </w:rPr>
+        <w:t xml:space="preserve">the </w:t>
+      </w:r>
+      <w:r>
+        <w:rPr>
+          <w:rFonts w:ascii="Times New Roman" w:eastAsia="Times New Roman" w:hAnsi="Times New Roman" w:cs="Times New Roman"/>
+          <w:b/>
+          <w:bCs/>
+          <w:i/>
+        </w:rPr>
+        <w:t>requirements and design document</w:t>
+      </w:r>
+      <w:r>
+        <w:rPr>
+          <w:rFonts w:ascii="Times New Roman" w:eastAsia="Times New Roman" w:hAnsi="Times New Roman" w:cs="Times New Roman"/>
+          <w:bCs/>
+          <w:i/>
+        </w:rPr>
+        <w:t>, including the sections they wrote or contributed to</w:t>
+      </w:r>
+    </w:p>
+    <w:p>
+      <w:pPr>
+        <w:pStyle w:val="ListParagraph"/>
+        <w:numPr>
+          <w:ilvl w:val="1"/>
+          <w:numId w:val="2"/>
+        </w:numPr>
+        <w:spacing w:before="120" w:after="120" w:line="240" w:lineRule="auto"/>
+        <w:rPr>
+          <w:rFonts w:ascii="Times New Roman" w:eastAsia="Times New Roman" w:hAnsi="Times New Roman" w:cs="Times New Roman"/>
+          <w:b/>
+          <w:bCs/>
+          <w:i/>
+        </w:rPr>
+      </w:pPr>
+      <w:r>
+        <w:rPr>
+          <w:rFonts w:ascii="Times New Roman" w:eastAsia="Times New Roman" w:hAnsi="Times New Roman" w:cs="Times New Roman"/>
+          <w:bCs/>
+          <w:i/>
+        </w:rPr>
+        <w:t xml:space="preserve">the </w:t>
+      </w:r>
+      <w:r>
+        <w:rPr>
+          <w:rFonts w:ascii="Times New Roman" w:eastAsia="Times New Roman" w:hAnsi="Times New Roman" w:cs="Times New Roman"/>
+          <w:b/>
+          <w:bCs/>
+          <w:i/>
+        </w:rPr>
+        <w:t>implementation and testing document</w:t>
+      </w:r>
+      <w:r>
+        <w:rPr>
+          <w:rFonts w:ascii="Times New Roman" w:eastAsia="Times New Roman" w:hAnsi="Times New Roman" w:cs="Times New Roman"/>
+          <w:bCs/>
+          <w:i/>
+        </w:rPr>
+        <w:t>, including the sections they wrote or contributed to</w:t>
+      </w:r>
+    </w:p>
+    <w:p>
+      <w:pPr>
+        <w:pStyle w:val="ListParagraph"/>
+        <w:numPr>
+          <w:ilvl w:val="1"/>
+          <w:numId w:val="2"/>
+        </w:numPr>
+        <w:spacing w:before="120" w:after="120" w:line="240" w:lineRule="auto"/>
+        <w:rPr>
+          <w:rFonts w:ascii="Times New Roman" w:eastAsia="Times New Roman" w:hAnsi="Times New Roman" w:cs="Times New Roman"/>
+          <w:bCs/>
+          <w:i/>
+        </w:rPr>
+      </w:pPr>
+      <w:r>
+        <w:rPr>
+          <w:rFonts w:ascii="Times New Roman" w:eastAsia="Times New Roman" w:hAnsi="Times New Roman" w:cs="Times New Roman"/>
+          <w:bCs/>
+          <w:i/>
+        </w:rPr>
+        <w:t xml:space="preserve">the </w:t>
+      </w:r>
+      <w:r>
+        <w:rPr>
+          <w:rFonts w:ascii="Times New Roman" w:eastAsia="Times New Roman" w:hAnsi="Times New Roman" w:cs="Times New Roman"/>
+          <w:b/>
+          <w:bCs/>
+          <w:i/>
+        </w:rPr>
+        <w:t>source code</w:t>
+      </w:r>
+      <w:r>
+        <w:rPr>
+          <w:rFonts w:ascii="Times New Roman" w:eastAsia="Times New Roman" w:hAnsi="Times New Roman" w:cs="Times New Roman"/>
+          <w:bCs/>
+          <w:i/>
+        </w:rPr>
+        <w:t xml:space="preserve"> (be detailed about </w:t>
+      </w:r>
+      <w:r>
+        <w:rPr>
+          <w:rFonts w:ascii="Times New Roman" w:eastAsia="Times New Roman" w:hAnsi="Times New Roman" w:cs="Times New Roman"/>
+          <w:b/>
+          <w:bCs/>
+          <w:i/>
+        </w:rPr>
+        <w:t>which</w:t>
+      </w:r>
+      <w:r>
+        <w:rPr>
+          <w:rFonts w:ascii="Times New Roman" w:eastAsia="Times New Roman" w:hAnsi="Times New Roman" w:cs="Times New Roman"/>
+          <w:bCs/>
+          <w:i/>
+        </w:rPr>
+        <w:t xml:space="preserve"> parts of the system each team member contributed to and </w:t>
+      </w:r>
+      <w:r>
+        <w:rPr>
+          <w:rFonts w:ascii="Times New Roman" w:eastAsia="Times New Roman" w:hAnsi="Times New Roman" w:cs="Times New Roman"/>
+          <w:b/>
+          <w:bCs/>
+          <w:i/>
+        </w:rPr>
+        <w:t>how</w:t>
+      </w:r>
+      <w:r>
+        <w:rPr>
+          <w:rFonts w:ascii="Times New Roman" w:eastAsia="Times New Roman" w:hAnsi="Times New Roman" w:cs="Times New Roman"/>
+          <w:bCs/>
+          <w:i/>
+        </w:rPr>
+        <w:t>)</w:t>
+      </w:r>
+    </w:p>
+    <w:p>
+      <w:pPr>
+        <w:pStyle w:val="ListParagraph"/>
+        <w:numPr>
+          <w:ilvl w:val="1"/>
+          <w:numId w:val="2"/>
+        </w:numPr>
+        <w:spacing w:before="120" w:after="120" w:line="240" w:lineRule="auto"/>
+        <w:rPr>
+          <w:rFonts w:ascii="Times New Roman" w:eastAsia="Times New Roman" w:hAnsi="Times New Roman" w:cs="Times New Roman"/>
+          <w:bCs/>
+          <w:i/>
+        </w:rPr>
+      </w:pPr>
+      <w:r>
+        <w:rPr>
+          <w:rFonts w:ascii="Times New Roman" w:eastAsia="Times New Roman" w:hAnsi="Times New Roman" w:cs="Times New Roman"/>
+          <w:bCs/>
+          <w:i/>
+        </w:rPr>
+        <w:t xml:space="preserve">the </w:t>
+      </w:r>
+      <w:r>
+        <w:rPr>
+          <w:rFonts w:ascii="Times New Roman" w:eastAsia="Times New Roman" w:hAnsi="Times New Roman" w:cs="Times New Roman"/>
+          <w:b/>
+          <w:bCs/>
+          <w:i/>
+        </w:rPr>
+        <w:t>video</w:t>
+      </w:r>
+      <w:r>
+        <w:rPr>
+          <w:rFonts w:ascii="Times New Roman" w:eastAsia="Times New Roman" w:hAnsi="Times New Roman" w:cs="Times New Roman"/>
+          <w:b/>
+          <w:bCs/>
+          <w:i/>
+        </w:rPr>
+        <w:t xml:space="preserve"> or presentation</w:t>
+      </w:r>
+    </w:p>
+    <w:p>
+      <w:pPr>
+        <w:pStyle w:val="ListParagraph"/>
+        <w:spacing w:before="120" w:after="120" w:line="240" w:lineRule="auto"/>
+        <w:rPr>
+          <w:rFonts w:ascii="Times New Roman" w:eastAsia="Times New Roman" w:hAnsi="Times New Roman" w:cs="Times New Roman"/>
+          <w:bCs/>
+          <w:i/>
+        </w:rPr>
+      </w:pPr>
+    </w:p>
+    <w:p>
+      <w:pPr>
+        <w:pStyle w:val="ListParagraph"/>
+        <w:spacing w:before="120" w:after="120"/>
+        <w:rPr>
+          <w:rFonts w:ascii="Times New Roman" w:eastAsia="Times New Roman" w:hAnsi="Times New Roman" w:cs="Times New Roman"/>
+          <w:bCs/>
+          <w:i/>
+        </w:rPr>
+      </w:pPr>
+      <w:r>
+        <w:rPr>
+          <w:rFonts w:ascii="Times New Roman" w:eastAsia="Times New Roman" w:hAnsi="Times New Roman" w:cs="Times New Roman"/>
+          <w:bCs/>
+          <w:i/>
+        </w:rPr>
+        <w:t xml:space="preserve">Taj Ali </w:t>
+      </w:r>
+      <w:bookmarkStart w:id="0" w:name="_GoBack"/>
+      <w:bookmarkEnd w:id="0"/>
+    </w:p>
+    <w:p>
+      <w:pPr>
+        <w:pStyle w:val="ListParagraph"/>
+        <w:spacing w:before="120" w:after="120"/>
+        <w:rPr>
+          <w:rFonts w:ascii="Times New Roman" w:eastAsia="Times New Roman" w:hAnsi="Times New Roman" w:cs="Times New Roman"/>
+          <w:bCs/>
+          <w:i/>
+        </w:rPr>
+      </w:pPr>
+      <w:r>
+        <w:rPr>
+          <w:rFonts w:ascii="Times New Roman" w:eastAsia="Times New Roman" w:hAnsi="Times New Roman" w:cs="Times New Roman"/>
+          <w:bCs/>
+          <w:i/>
+        </w:rPr>
+        <w:t>Harege Abay</w:t>
+      </w:r>
+    </w:p>
+    <w:p>
+      <w:pPr>
+        <w:pStyle w:val="ListParagraph"/>
+        <w:spacing w:before="120" w:after="120"/>
+        <w:rPr>
+          <w:rFonts w:ascii="Times New Roman" w:eastAsia="Times New Roman" w:hAnsi="Times New Roman" w:cs="Times New Roman"/>
+          <w:bCs/>
+          <w:i/>
+        </w:rPr>
+      </w:pPr>
+      <w:bookmarkStart w:id="1" w:name="_Hlk22409405"/>
+      <w:r>
+        <w:rPr>
+          <w:rFonts w:ascii="Times New Roman" w:eastAsia="Times New Roman" w:hAnsi="Times New Roman" w:cs="Times New Roman"/>
+          <w:bCs/>
+          <w:i/>
+        </w:rPr>
+        <w:t>Tobechukwu Osakwe</w:t>
+      </w:r>
+    </w:p>
+    <w:bookmarkEnd w:id="1"/>
+    <w:p>
+      <w:pPr>
+        <w:pStyle w:val="ListParagraph"/>
+        <w:spacing w:before="120" w:after="120"/>
+        <w:rPr>
+          <w:rFonts w:ascii="Times New Roman" w:eastAsia="Times New Roman" w:hAnsi="Times New Roman" w:cs="Times New Roman"/>
+          <w:bCs/>
+          <w:i/>
+        </w:rPr>
+      </w:pPr>
+      <w:r>
+        <w:rPr>
+          <w:rFonts w:ascii="Times New Roman" w:eastAsia="Times New Roman" w:hAnsi="Times New Roman" w:cs="Times New Roman"/>
+          <w:bCs/>
+          <w:i/>
+        </w:rPr>
+        <w:t>Vinson Thomas</w:t>
+      </w:r>
+    </w:p>
+    <w:p>
+      <w:pPr>
+        <w:pStyle w:val="ListParagraph"/>
+        <w:spacing w:before="120" w:after="120" w:line="240" w:lineRule="auto"/>
+        <w:rPr>
+          <w:rFonts w:ascii="Times New Roman" w:eastAsia="Times New Roman" w:hAnsi="Times New Roman" w:cs="Times New Roman"/>
+          <w:bCs/>
+          <w:i/>
+        </w:rPr>
+      </w:pPr>
+    </w:p>
+    <w:p>
+      <w:pPr>
+        <w:pStyle w:val="ListParagraph"/>
+        <w:spacing w:before="120" w:after="120" w:line="240" w:lineRule="auto"/>
+        <w:rPr>
+          <w:rFonts w:ascii="Times New Roman" w:eastAsia="Times New Roman" w:hAnsi="Times New Roman" w:cs="Times New Roman"/>
+          <w:bCs/>
+          <w:i/>
           <w:sz w:val="13"/>
           <w:szCs w:val="13"/>
         </w:rPr>
@@ -621,31 +1206,84 @@
           <w:b/>
           <w:bCs/>
         </w:rPr>
-        <w:t>Team Member Contribution</w:t>
-      </w:r>
-      <w:r>
-        <w:rPr>
-          <w:rFonts w:ascii="Times New Roman" w:eastAsia="Times New Roman" w:hAnsi="Times New Roman" w:cs="Times New Roman"/>
-          <w:b/>
-          <w:bCs/>
-        </w:rPr>
-        <w:t xml:space="preserve"> for this </w:t>
-      </w:r>
-      <w:r>
-        <w:rPr>
-          <w:rFonts w:ascii="Times New Roman" w:eastAsia="Times New Roman" w:hAnsi="Times New Roman" w:cs="Times New Roman"/>
-          <w:b/>
-          <w:bCs/>
-        </w:rPr>
-        <w:t>i</w:t>
-      </w:r>
-      <w:r>
-        <w:rPr>
-          <w:rFonts w:ascii="Times New Roman" w:eastAsia="Times New Roman" w:hAnsi="Times New Roman" w:cs="Times New Roman"/>
-          <w:b/>
-          <w:bCs/>
-        </w:rPr>
-        <w:t>ncrement</w:t>
+        <w:t xml:space="preserve">Plans for the next </w:t>
+      </w:r>
+      <w:r>
+        <w:rPr>
+          <w:rFonts w:ascii="Times New Roman" w:eastAsia="Times New Roman" w:hAnsi="Times New Roman" w:cs="Times New Roman"/>
+          <w:b/>
+          <w:bCs/>
+        </w:rPr>
+        <w:t>increment</w:t>
+      </w:r>
+    </w:p>
+    <w:p>
+      <w:pPr>
+        <w:pStyle w:val="ListParagraph"/>
+        <w:numPr>
+          <w:ilvl w:val="0"/>
+          <w:numId w:val="6"/>
+        </w:numPr>
+        <w:spacing w:before="120" w:after="120" w:line="240" w:lineRule="auto"/>
+        <w:rPr>
+          <w:rFonts w:ascii="Times New Roman" w:eastAsia="Times New Roman" w:hAnsi="Times New Roman" w:cs="Times New Roman"/>
+          <w:bCs/>
+          <w:i/>
+        </w:rPr>
+      </w:pPr>
+      <w:r>
+        <w:rPr>
+          <w:rFonts w:ascii="Times New Roman" w:eastAsia="Times New Roman" w:hAnsi="Times New Roman" w:cs="Times New Roman"/>
+          <w:bCs/>
+          <w:i/>
+        </w:rPr>
+        <w:t>Work on giving users the ability to post videos for reviews and walkthroughs</w:t>
+      </w:r>
+    </w:p>
+    <w:p>
+      <w:pPr>
+        <w:pStyle w:val="ListParagraph"/>
+        <w:numPr>
+          <w:ilvl w:val="0"/>
+          <w:numId w:val="6"/>
+        </w:numPr>
+        <w:spacing w:before="120" w:after="120" w:line="240" w:lineRule="auto"/>
+        <w:rPr>
+          <w:rFonts w:ascii="Times New Roman" w:eastAsia="Times New Roman" w:hAnsi="Times New Roman" w:cs="Times New Roman"/>
+          <w:bCs/>
+          <w:i/>
+        </w:rPr>
+      </w:pPr>
+      <w:r>
+        <w:rPr>
+          <w:rFonts w:ascii="Times New Roman" w:eastAsia="Times New Roman" w:hAnsi="Times New Roman" w:cs="Times New Roman"/>
+          <w:bCs/>
+          <w:i/>
+        </w:rPr>
+        <w:t xml:space="preserve">Creating the app for coming soon games </w:t>
+      </w:r>
+    </w:p>
+    <w:p>
+      <w:pPr>
+        <w:pStyle w:val="ListParagraph"/>
+        <w:numPr>
+          <w:ilvl w:val="0"/>
+          <w:numId w:val="6"/>
+        </w:numPr>
+        <w:spacing w:before="120" w:after="120" w:line="240" w:lineRule="auto"/>
+        <w:rPr>
+          <w:rFonts w:ascii="Times New Roman" w:eastAsia="Times New Roman" w:hAnsi="Times New Roman" w:cs="Times New Roman"/>
+          <w:bCs/>
+          <w:i/>
+        </w:rPr>
+      </w:pPr>
+      <w:r>
+        <w:rPr>
+          <w:rFonts w:ascii="Times New Roman" w:eastAsia="Times New Roman" w:hAnsi="Times New Roman" w:cs="Times New Roman"/>
+          <w:bCs/>
+          <w:i/>
+        </w:rPr>
+        <w:t>Ip tracking</w:t>
       </w:r>
     </w:p>
     <w:p>
@@ -656,345 +1294,6 @@
           <w:rFonts w:ascii="Times New Roman" w:eastAsia="Times New Roman" w:hAnsi="Times New Roman" w:cs="Times New Roman"/>
           <w:bCs/>
           <w:i/>
-        </w:rPr>
-      </w:pPr>
-      <w:r>
-        <w:rPr>
-          <w:rFonts w:ascii="Times New Roman" w:eastAsia="Times New Roman" w:hAnsi="Times New Roman" w:cs="Times New Roman"/>
-          <w:bCs/>
-          <w:i/>
-        </w:rPr>
-        <w:t xml:space="preserve">Please list each individual member and </w:t>
-      </w:r>
-      <w:r>
-        <w:rPr>
-          <w:rFonts w:ascii="Times New Roman" w:eastAsia="Times New Roman" w:hAnsi="Times New Roman" w:cs="Times New Roman"/>
-          <w:bCs/>
-          <w:i/>
-        </w:rPr>
-        <w:t>their contribution</w:t>
-      </w:r>
-      <w:r>
-        <w:rPr>
-          <w:rFonts w:ascii="Times New Roman" w:eastAsia="Times New Roman" w:hAnsi="Times New Roman" w:cs="Times New Roman"/>
-          <w:bCs/>
-          <w:i/>
-        </w:rPr>
-        <w:t>s</w:t>
-      </w:r>
-      <w:r>
-        <w:rPr>
-          <w:rFonts w:ascii="Times New Roman" w:eastAsia="Times New Roman" w:hAnsi="Times New Roman" w:cs="Times New Roman"/>
-          <w:bCs/>
-          <w:i/>
-        </w:rPr>
-        <w:t xml:space="preserve"> to </w:t>
-      </w:r>
-      <w:r>
-        <w:rPr>
-          <w:rFonts w:ascii="Times New Roman" w:eastAsia="Times New Roman" w:hAnsi="Times New Roman" w:cs="Times New Roman"/>
-          <w:b/>
-          <w:i/>
-        </w:rPr>
-        <w:t>each of the deliverables in</w:t>
-      </w:r>
-      <w:r>
-        <w:rPr>
-          <w:rFonts w:ascii="Times New Roman" w:eastAsia="Times New Roman" w:hAnsi="Times New Roman" w:cs="Times New Roman"/>
-          <w:b/>
-          <w:i/>
-        </w:rPr>
-        <w:t xml:space="preserve"> </w:t>
-      </w:r>
-      <w:r>
-        <w:rPr>
-          <w:rFonts w:ascii="Times New Roman" w:eastAsia="Times New Roman" w:hAnsi="Times New Roman" w:cs="Times New Roman"/>
-          <w:b/>
-          <w:i/>
-        </w:rPr>
-        <w:t xml:space="preserve">this </w:t>
-      </w:r>
-      <w:r>
-        <w:rPr>
-          <w:rFonts w:ascii="Times New Roman" w:eastAsia="Times New Roman" w:hAnsi="Times New Roman" w:cs="Times New Roman"/>
-          <w:b/>
-          <w:i/>
-        </w:rPr>
-        <w:t>increment</w:t>
-      </w:r>
-      <w:r>
-        <w:rPr>
-          <w:rFonts w:ascii="Times New Roman" w:eastAsia="Times New Roman" w:hAnsi="Times New Roman" w:cs="Times New Roman"/>
-          <w:bCs/>
-          <w:i/>
-        </w:rPr>
-        <w:t xml:space="preserve"> (be as detailed as possible). In other words, describe the contribution of each team member to:</w:t>
-      </w:r>
-    </w:p>
-    <w:p>
-      <w:pPr>
-        <w:pStyle w:val="ListParagraph"/>
-        <w:numPr>
-          <w:ilvl w:val="1"/>
-          <w:numId w:val="2"/>
-        </w:numPr>
-        <w:spacing w:before="120" w:after="120" w:line="240" w:lineRule="auto"/>
-        <w:rPr>
-          <w:rFonts w:ascii="Times New Roman" w:eastAsia="Times New Roman" w:hAnsi="Times New Roman" w:cs="Times New Roman"/>
-          <w:b/>
-          <w:bCs/>
-          <w:i/>
-        </w:rPr>
-      </w:pPr>
-      <w:r>
-        <w:rPr>
-          <w:rFonts w:ascii="Times New Roman" w:eastAsia="Times New Roman" w:hAnsi="Times New Roman" w:cs="Times New Roman"/>
-          <w:bCs/>
-          <w:i/>
-        </w:rPr>
-        <w:t xml:space="preserve">the </w:t>
-      </w:r>
-      <w:r>
-        <w:rPr>
-          <w:rFonts w:ascii="Times New Roman" w:eastAsia="Times New Roman" w:hAnsi="Times New Roman" w:cs="Times New Roman"/>
-          <w:b/>
-          <w:bCs/>
-          <w:i/>
-        </w:rPr>
-        <w:t>progress report</w:t>
-      </w:r>
-      <w:r>
-        <w:rPr>
-          <w:rFonts w:ascii="Times New Roman" w:eastAsia="Times New Roman" w:hAnsi="Times New Roman" w:cs="Times New Roman"/>
-          <w:bCs/>
-          <w:i/>
-        </w:rPr>
-        <w:t xml:space="preserve">, including </w:t>
-      </w:r>
-      <w:r>
-        <w:rPr>
-          <w:rFonts w:ascii="Times New Roman" w:eastAsia="Times New Roman" w:hAnsi="Times New Roman" w:cs="Times New Roman"/>
-          <w:bCs/>
-          <w:i/>
-        </w:rPr>
-        <w:t xml:space="preserve">the sections they wrote </w:t>
-      </w:r>
-      <w:r>
-        <w:rPr>
-          <w:rFonts w:ascii="Times New Roman" w:eastAsia="Times New Roman" w:hAnsi="Times New Roman" w:cs="Times New Roman"/>
-          <w:bCs/>
-          <w:i/>
-        </w:rPr>
-        <w:t>or contributed to</w:t>
-      </w:r>
-    </w:p>
-    <w:p>
-      <w:pPr>
-        <w:pStyle w:val="ListParagraph"/>
-        <w:numPr>
-          <w:ilvl w:val="1"/>
-          <w:numId w:val="2"/>
-        </w:numPr>
-        <w:spacing w:before="120" w:after="120" w:line="240" w:lineRule="auto"/>
-        <w:rPr>
-          <w:rFonts w:ascii="Times New Roman" w:eastAsia="Times New Roman" w:hAnsi="Times New Roman" w:cs="Times New Roman"/>
-          <w:b/>
-          <w:bCs/>
-          <w:i/>
-        </w:rPr>
-      </w:pPr>
-      <w:r>
-        <w:rPr>
-          <w:rFonts w:ascii="Times New Roman" w:eastAsia="Times New Roman" w:hAnsi="Times New Roman" w:cs="Times New Roman"/>
-          <w:bCs/>
-          <w:i/>
-        </w:rPr>
-        <w:t xml:space="preserve">the </w:t>
-      </w:r>
-      <w:r>
-        <w:rPr>
-          <w:rFonts w:ascii="Times New Roman" w:eastAsia="Times New Roman" w:hAnsi="Times New Roman" w:cs="Times New Roman"/>
-          <w:b/>
-          <w:bCs/>
-          <w:i/>
-        </w:rPr>
-        <w:t>requirements and design document</w:t>
-      </w:r>
-      <w:r>
-        <w:rPr>
-          <w:rFonts w:ascii="Times New Roman" w:eastAsia="Times New Roman" w:hAnsi="Times New Roman" w:cs="Times New Roman"/>
-          <w:bCs/>
-          <w:i/>
-        </w:rPr>
-        <w:t>, including the sections they wrote or contributed to</w:t>
-      </w:r>
-    </w:p>
-    <w:p>
-      <w:pPr>
-        <w:pStyle w:val="ListParagraph"/>
-        <w:numPr>
-          <w:ilvl w:val="1"/>
-          <w:numId w:val="2"/>
-        </w:numPr>
-        <w:spacing w:before="120" w:after="120" w:line="240" w:lineRule="auto"/>
-        <w:rPr>
-          <w:rFonts w:ascii="Times New Roman" w:eastAsia="Times New Roman" w:hAnsi="Times New Roman" w:cs="Times New Roman"/>
-          <w:b/>
-          <w:bCs/>
-          <w:i/>
-        </w:rPr>
-      </w:pPr>
-      <w:r>
-        <w:rPr>
-          <w:rFonts w:ascii="Times New Roman" w:eastAsia="Times New Roman" w:hAnsi="Times New Roman" w:cs="Times New Roman"/>
-          <w:bCs/>
-          <w:i/>
-        </w:rPr>
-        <w:t xml:space="preserve">the </w:t>
-      </w:r>
-      <w:r>
-        <w:rPr>
-          <w:rFonts w:ascii="Times New Roman" w:eastAsia="Times New Roman" w:hAnsi="Times New Roman" w:cs="Times New Roman"/>
-          <w:b/>
-          <w:bCs/>
-          <w:i/>
-        </w:rPr>
-        <w:t>implementation and testing document</w:t>
-      </w:r>
-      <w:r>
-        <w:rPr>
-          <w:rFonts w:ascii="Times New Roman" w:eastAsia="Times New Roman" w:hAnsi="Times New Roman" w:cs="Times New Roman"/>
-          <w:bCs/>
-          <w:i/>
-        </w:rPr>
-        <w:t>, including the sections they wrote or contributed to</w:t>
-      </w:r>
-    </w:p>
-    <w:p>
-      <w:pPr>
-        <w:pStyle w:val="ListParagraph"/>
-        <w:numPr>
-          <w:ilvl w:val="1"/>
-          <w:numId w:val="2"/>
-        </w:numPr>
-        <w:spacing w:before="120" w:after="120" w:line="240" w:lineRule="auto"/>
-        <w:rPr>
-          <w:rFonts w:ascii="Times New Roman" w:eastAsia="Times New Roman" w:hAnsi="Times New Roman" w:cs="Times New Roman"/>
-          <w:bCs/>
-          <w:i/>
-        </w:rPr>
-      </w:pPr>
-      <w:r>
-        <w:rPr>
-          <w:rFonts w:ascii="Times New Roman" w:eastAsia="Times New Roman" w:hAnsi="Times New Roman" w:cs="Times New Roman"/>
-          <w:bCs/>
-          <w:i/>
-        </w:rPr>
-        <w:t xml:space="preserve">the </w:t>
-      </w:r>
-      <w:r>
-        <w:rPr>
-          <w:rFonts w:ascii="Times New Roman" w:eastAsia="Times New Roman" w:hAnsi="Times New Roman" w:cs="Times New Roman"/>
-          <w:b/>
-          <w:bCs/>
-          <w:i/>
-        </w:rPr>
-        <w:t>source code</w:t>
-      </w:r>
-      <w:r>
-        <w:rPr>
-          <w:rFonts w:ascii="Times New Roman" w:eastAsia="Times New Roman" w:hAnsi="Times New Roman" w:cs="Times New Roman"/>
-          <w:bCs/>
-          <w:i/>
-        </w:rPr>
-        <w:t xml:space="preserve"> (be detailed about </w:t>
-      </w:r>
-      <w:r>
-        <w:rPr>
-          <w:rFonts w:ascii="Times New Roman" w:eastAsia="Times New Roman" w:hAnsi="Times New Roman" w:cs="Times New Roman"/>
-          <w:b/>
-          <w:bCs/>
-          <w:i/>
-        </w:rPr>
-        <w:t>which</w:t>
-      </w:r>
-      <w:r>
-        <w:rPr>
-          <w:rFonts w:ascii="Times New Roman" w:eastAsia="Times New Roman" w:hAnsi="Times New Roman" w:cs="Times New Roman"/>
-          <w:bCs/>
-          <w:i/>
-        </w:rPr>
-        <w:t xml:space="preserve"> parts of the system each team member contributed to and </w:t>
-      </w:r>
-      <w:r>
-        <w:rPr>
-          <w:rFonts w:ascii="Times New Roman" w:eastAsia="Times New Roman" w:hAnsi="Times New Roman" w:cs="Times New Roman"/>
-          <w:b/>
-          <w:bCs/>
-          <w:i/>
-        </w:rPr>
-        <w:t>how</w:t>
-      </w:r>
-      <w:r>
-        <w:rPr>
-          <w:rFonts w:ascii="Times New Roman" w:eastAsia="Times New Roman" w:hAnsi="Times New Roman" w:cs="Times New Roman"/>
-          <w:bCs/>
-          <w:i/>
-        </w:rPr>
-        <w:t>)</w:t>
-      </w:r>
-    </w:p>
-    <w:p>
-      <w:pPr>
-        <w:pStyle w:val="ListParagraph"/>
-        <w:numPr>
-          <w:ilvl w:val="1"/>
-          <w:numId w:val="2"/>
-        </w:numPr>
-        <w:spacing w:before="120" w:after="120" w:line="240" w:lineRule="auto"/>
-        <w:rPr>
-          <w:rFonts w:ascii="Times New Roman" w:eastAsia="Times New Roman" w:hAnsi="Times New Roman" w:cs="Times New Roman"/>
-          <w:bCs/>
-          <w:i/>
-        </w:rPr>
-      </w:pPr>
-      <w:r>
-        <w:rPr>
-          <w:rFonts w:ascii="Times New Roman" w:eastAsia="Times New Roman" w:hAnsi="Times New Roman" w:cs="Times New Roman"/>
-          <w:bCs/>
-          <w:i/>
-        </w:rPr>
-        <w:t xml:space="preserve">the </w:t>
-      </w:r>
-      <w:r>
-        <w:rPr>
-          <w:rFonts w:ascii="Times New Roman" w:eastAsia="Times New Roman" w:hAnsi="Times New Roman" w:cs="Times New Roman"/>
-          <w:b/>
-          <w:bCs/>
-          <w:i/>
-        </w:rPr>
-        <w:t>video</w:t>
-      </w:r>
-      <w:r>
-        <w:rPr>
-          <w:rFonts w:ascii="Times New Roman" w:eastAsia="Times New Roman" w:hAnsi="Times New Roman" w:cs="Times New Roman"/>
-          <w:b/>
-          <w:bCs/>
-          <w:i/>
-        </w:rPr>
-        <w:t xml:space="preserve"> or presentation</w:t>
-      </w:r>
-    </w:p>
-    <w:p>
-      <w:pPr>
-        <w:pStyle w:val="ListParagraph"/>
-        <w:spacing w:before="120" w:after="120" w:line="240" w:lineRule="auto"/>
-        <w:rPr>
-          <w:rFonts w:ascii="Times New Roman" w:eastAsia="Times New Roman" w:hAnsi="Times New Roman" w:cs="Times New Roman"/>
-          <w:bCs/>
-          <w:i/>
-          <w:sz w:val="13"/>
-          <w:szCs w:val="13"/>
         </w:rPr>
       </w:pPr>
     </w:p>
@@ -1009,124 +1308,9 @@
         <w:rPr>
           <w:rFonts w:ascii="Times New Roman" w:eastAsia="Times New Roman" w:hAnsi="Times New Roman" w:cs="Times New Roman"/>
           <w:b/>
-          <w:bCs/>
-        </w:rPr>
-      </w:pPr>
-      <w:r>
-        <w:rPr>
-          <w:rFonts w:ascii="Times New Roman" w:eastAsia="Times New Roman" w:hAnsi="Times New Roman" w:cs="Times New Roman"/>
-          <w:b/>
-          <w:bCs/>
-        </w:rPr>
-        <w:t xml:space="preserve">Plans for the next </w:t>
-      </w:r>
-      <w:r>
-        <w:rPr>
-          <w:rFonts w:ascii="Times New Roman" w:eastAsia="Times New Roman" w:hAnsi="Times New Roman" w:cs="Times New Roman"/>
-          <w:b/>
-          <w:bCs/>
-        </w:rPr>
-        <w:t>increment</w:t>
-      </w:r>
-    </w:p>
-    <w:p>
-      <w:pPr>
-        <w:spacing w:before="120" w:after="120" w:line="240" w:lineRule="auto"/>
-        <w:ind w:left="360"/>
-        <w:rPr>
-          <w:rFonts w:ascii="Times New Roman" w:eastAsia="Times New Roman" w:hAnsi="Times New Roman" w:cs="Times New Roman"/>
-          <w:bCs/>
-          <w:i/>
-        </w:rPr>
-      </w:pPr>
-      <w:r>
-        <w:rPr>
-          <w:rFonts w:ascii="Times New Roman" w:eastAsia="Times New Roman" w:hAnsi="Times New Roman" w:cs="Times New Roman"/>
-          <w:bCs/>
-          <w:i/>
-        </w:rPr>
-        <w:t>If this report if for the first</w:t>
-      </w:r>
-      <w:r>
-        <w:rPr>
-          <w:rFonts w:ascii="Times New Roman" w:eastAsia="Times New Roman" w:hAnsi="Times New Roman" w:cs="Times New Roman"/>
-          <w:bCs/>
-          <w:i/>
-        </w:rPr>
-        <w:t xml:space="preserve"> or second</w:t>
-      </w:r>
-      <w:r>
-        <w:rPr>
-          <w:rFonts w:ascii="Times New Roman" w:eastAsia="Times New Roman" w:hAnsi="Times New Roman" w:cs="Times New Roman"/>
-          <w:bCs/>
-          <w:i/>
-        </w:rPr>
-        <w:t xml:space="preserve"> </w:t>
-      </w:r>
-      <w:r>
-        <w:rPr>
-          <w:rFonts w:ascii="Times New Roman" w:eastAsia="Times New Roman" w:hAnsi="Times New Roman" w:cs="Times New Roman"/>
-          <w:bCs/>
-          <w:i/>
-        </w:rPr>
-        <w:t>increment</w:t>
-      </w:r>
-      <w:r>
-        <w:rPr>
-          <w:rFonts w:ascii="Times New Roman" w:eastAsia="Times New Roman" w:hAnsi="Times New Roman" w:cs="Times New Roman"/>
-          <w:bCs/>
-          <w:i/>
-        </w:rPr>
-        <w:t>, d</w:t>
-      </w:r>
-      <w:r>
-        <w:rPr>
-          <w:rFonts w:ascii="Times New Roman" w:eastAsia="Times New Roman" w:hAnsi="Times New Roman" w:cs="Times New Roman"/>
-          <w:bCs/>
-          <w:i/>
-        </w:rPr>
-        <w:t xml:space="preserve">escribe </w:t>
-      </w:r>
-      <w:r>
-        <w:rPr>
-          <w:rFonts w:ascii="Times New Roman" w:eastAsia="Times New Roman" w:hAnsi="Times New Roman" w:cs="Times New Roman"/>
-          <w:bCs/>
-          <w:i/>
-        </w:rPr>
-        <w:t xml:space="preserve">what are you planning to achieve in the next </w:t>
-      </w:r>
-      <w:r>
-        <w:rPr>
-          <w:rFonts w:ascii="Times New Roman" w:eastAsia="Times New Roman" w:hAnsi="Times New Roman" w:cs="Times New Roman"/>
-          <w:bCs/>
-          <w:i/>
-        </w:rPr>
-        <w:t>increment</w:t>
-      </w:r>
-      <w:r>
-        <w:rPr>
-          <w:rFonts w:ascii="Times New Roman" w:eastAsia="Times New Roman" w:hAnsi="Times New Roman" w:cs="Times New Roman"/>
-          <w:bCs/>
-          <w:i/>
-        </w:rPr>
-        <w:t>.</w:t>
-      </w:r>
-    </w:p>
-    <w:p>
-      <w:pPr>
-        <w:pStyle w:val="ListParagraph"/>
-        <w:numPr>
-          <w:ilvl w:val="0"/>
-          <w:numId w:val="2"/>
-        </w:numPr>
-        <w:spacing w:before="120" w:after="120" w:line="240" w:lineRule="auto"/>
-        <w:rPr>
-          <w:rFonts w:ascii="Times New Roman" w:eastAsia="Times New Roman" w:hAnsi="Times New Roman" w:cs="Times New Roman"/>
-          <w:b/>
           <w:iCs/>
         </w:rPr>
       </w:pPr>
-      <w:bookmarkStart w:id="0" w:name="_GoBack"/>
       <w:r>
         <w:rPr>
           <w:rFonts w:ascii="Times New Roman" w:eastAsia="Times New Roman" w:hAnsi="Times New Roman" w:cs="Times New Roman"/>
@@ -1136,7 +1320,6 @@
         <w:t>Link to video</w:t>
       </w:r>
     </w:p>
-    <w:bookmarkEnd w:id="0"/>
     <w:p>
       <w:pPr>
         <w:pStyle w:val="ListParagraph"/>
@@ -1482,6 +1665,232 @@
     </w:lvl>
   </w:abstractNum>
   <w:abstractNum w:abstractNumId="3" w15:restartNumberingAfterBreak="0">
+    <w:nsid w:val="54906B0E"/>
+    <w:multiLevelType w:val="hybridMultilevel"/>
+    <w:tmpl w:val="95EA9514"/>
+    <w:lvl w:ilvl="0" w:tplc="04090001">
+      <w:start w:val="1"/>
+      <w:numFmt w:val="bullet"/>
+      <w:lvlText w:val=""/>
+      <w:lvlJc w:val="left"/>
+      <w:pPr>
+        <w:ind w:left="1080" w:hanging="360"/>
+      </w:pPr>
+      <w:rPr>
+        <w:rFonts w:ascii="Symbol" w:hAnsi="Symbol" w:hint="default"/>
+      </w:rPr>
+    </w:lvl>
+    <w:lvl w:ilvl="1" w:tplc="04090003" w:tentative="1">
+      <w:start w:val="1"/>
+      <w:numFmt w:val="bullet"/>
+      <w:lvlText w:val="o"/>
+      <w:lvlJc w:val="left"/>
+      <w:pPr>
+        <w:ind w:left="1800" w:hanging="360"/>
+      </w:pPr>
+      <w:rPr>
+        <w:rFonts w:ascii="Courier New" w:hAnsi="Courier New" w:cs="Courier New" w:hint="default"/>
+      </w:rPr>
+    </w:lvl>
+    <w:lvl w:ilvl="2" w:tplc="04090005" w:tentative="1">
+      <w:start w:val="1"/>
+      <w:numFmt w:val="bullet"/>
+      <w:lvlText w:val=""/>
+      <w:lvlJc w:val="left"/>
+      <w:pPr>
+        <w:ind w:left="2520" w:hanging="360"/>
+      </w:pPr>
+      <w:rPr>
+        <w:rFonts w:ascii="Wingdings" w:hAnsi="Wingdings" w:hint="default"/>
+      </w:rPr>
+    </w:lvl>
+    <w:lvl w:ilvl="3" w:tplc="04090001" w:tentative="1">
+      <w:start w:val="1"/>
+      <w:numFmt w:val="bullet"/>
+      <w:lvlText w:val=""/>
+      <w:lvlJc w:val="left"/>
+      <w:pPr>
+        <w:ind w:left="3240" w:hanging="360"/>
+      </w:pPr>
+      <w:rPr>
+        <w:rFonts w:ascii="Symbol" w:hAnsi="Symbol" w:hint="default"/>
+      </w:rPr>
+    </w:lvl>
+    <w:lvl w:ilvl="4" w:tplc="04090003" w:tentative="1">
+      <w:start w:val="1"/>
+      <w:numFmt w:val="bullet"/>
+      <w:lvlText w:val="o"/>
+      <w:lvlJc w:val="left"/>
+      <w:pPr>
+        <w:ind w:left="3960" w:hanging="360"/>
+      </w:pPr>
+      <w:rPr>
+        <w:rFonts w:ascii="Courier New" w:hAnsi="Courier New" w:cs="Courier New" w:hint="default"/>
+      </w:rPr>
+    </w:lvl>
+    <w:lvl w:ilvl="5" w:tplc="04090005" w:tentative="1">
+      <w:start w:val="1"/>
+      <w:numFmt w:val="bullet"/>
+      <w:lvlText w:val=""/>
+      <w:lvlJc w:val="left"/>
+      <w:pPr>
+        <w:ind w:left="4680" w:hanging="360"/>
+      </w:pPr>
+      <w:rPr>
+        <w:rFonts w:ascii="Wingdings" w:hAnsi="Wingdings" w:hint="default"/>
+      </w:rPr>
+    </w:lvl>
+    <w:lvl w:ilvl="6" w:tplc="04090001" w:tentative="1">
+      <w:start w:val="1"/>
+      <w:numFmt w:val="bullet"/>
+      <w:lvlText w:val=""/>
+      <w:lvlJc w:val="left"/>
+      <w:pPr>
+        <w:ind w:left="5400" w:hanging="360"/>
+      </w:pPr>
+      <w:rPr>
+        <w:rFonts w:ascii="Symbol" w:hAnsi="Symbol" w:hint="default"/>
+      </w:rPr>
+    </w:lvl>
+    <w:lvl w:ilvl="7" w:tplc="04090003" w:tentative="1">
+      <w:start w:val="1"/>
+      <w:numFmt w:val="bullet"/>
+      <w:lvlText w:val="o"/>
+      <w:lvlJc w:val="left"/>
+      <w:pPr>
+        <w:ind w:left="6120" w:hanging="360"/>
+      </w:pPr>
+      <w:rPr>
+        <w:rFonts w:ascii="Courier New" w:hAnsi="Courier New" w:cs="Courier New" w:hint="default"/>
+      </w:rPr>
+    </w:lvl>
+    <w:lvl w:ilvl="8" w:tplc="04090005" w:tentative="1">
+      <w:start w:val="1"/>
+      <w:numFmt w:val="bullet"/>
+      <w:lvlText w:val=""/>
+      <w:lvlJc w:val="left"/>
+      <w:pPr>
+        <w:ind w:left="6840" w:hanging="360"/>
+      </w:pPr>
+      <w:rPr>
+        <w:rFonts w:ascii="Wingdings" w:hAnsi="Wingdings" w:hint="default"/>
+      </w:rPr>
+    </w:lvl>
+  </w:abstractNum>
+  <w:abstractNum w:abstractNumId="4" w15:restartNumberingAfterBreak="0">
+    <w:nsid w:val="557B18E6"/>
+    <w:multiLevelType w:val="hybridMultilevel"/>
+    <w:tmpl w:val="4A1210E2"/>
+    <w:lvl w:ilvl="0" w:tplc="04090001">
+      <w:start w:val="1"/>
+      <w:numFmt w:val="bullet"/>
+      <w:lvlText w:val=""/>
+      <w:lvlJc w:val="left"/>
+      <w:pPr>
+        <w:ind w:left="1440" w:hanging="360"/>
+      </w:pPr>
+      <w:rPr>
+        <w:rFonts w:ascii="Symbol" w:hAnsi="Symbol" w:hint="default"/>
+      </w:rPr>
+    </w:lvl>
+    <w:lvl w:ilvl="1" w:tplc="04090003" w:tentative="1">
+      <w:start w:val="1"/>
+      <w:numFmt w:val="bullet"/>
+      <w:lvlText w:val="o"/>
+      <w:lvlJc w:val="left"/>
+      <w:pPr>
+        <w:ind w:left="2160" w:hanging="360"/>
+      </w:pPr>
+      <w:rPr>
+        <w:rFonts w:ascii="Courier New" w:hAnsi="Courier New" w:cs="Courier New" w:hint="default"/>
+      </w:rPr>
+    </w:lvl>
+    <w:lvl w:ilvl="2" w:tplc="04090005" w:tentative="1">
+      <w:start w:val="1"/>
+      <w:numFmt w:val="bullet"/>
+      <w:lvlText w:val=""/>
+      <w:lvlJc w:val="left"/>
+      <w:pPr>
+        <w:ind w:left="2880" w:hanging="360"/>
+      </w:pPr>
+      <w:rPr>
+        <w:rFonts w:ascii="Wingdings" w:hAnsi="Wingdings" w:hint="default"/>
+      </w:rPr>
+    </w:lvl>
+    <w:lvl w:ilvl="3" w:tplc="04090001" w:tentative="1">
+      <w:start w:val="1"/>
+      <w:numFmt w:val="bullet"/>
+      <w:lvlText w:val=""/>
+      <w:lvlJc w:val="left"/>
+      <w:pPr>
+        <w:ind w:left="3600" w:hanging="360"/>
+      </w:pPr>
+      <w:rPr>
+        <w:rFonts w:ascii="Symbol" w:hAnsi="Symbol" w:hint="default"/>
+      </w:rPr>
+    </w:lvl>
+    <w:lvl w:ilvl="4" w:tplc="04090003" w:tentative="1">
+      <w:start w:val="1"/>
+      <w:numFmt w:val="bullet"/>
+      <w:lvlText w:val="o"/>
+      <w:lvlJc w:val="left"/>
+      <w:pPr>
+        <w:ind w:left="4320" w:hanging="360"/>
+      </w:pPr>
+      <w:rPr>
+        <w:rFonts w:ascii="Courier New" w:hAnsi="Courier New" w:cs="Courier New" w:hint="default"/>
+      </w:rPr>
+    </w:lvl>
+    <w:lvl w:ilvl="5" w:tplc="04090005" w:tentative="1">
+      <w:start w:val="1"/>
+      <w:numFmt w:val="bullet"/>
+      <w:lvlText w:val=""/>
+      <w:lvlJc w:val="left"/>
+      <w:pPr>
+        <w:ind w:left="5040" w:hanging="360"/>
+      </w:pPr>
+      <w:rPr>
+        <w:rFonts w:ascii="Wingdings" w:hAnsi="Wingdings" w:hint="default"/>
+      </w:rPr>
+    </w:lvl>
+    <w:lvl w:ilvl="6" w:tplc="04090001" w:tentative="1">
+      <w:start w:val="1"/>
+      <w:numFmt w:val="bullet"/>
+      <w:lvlText w:val=""/>
+      <w:lvlJc w:val="left"/>
+      <w:pPr>
+        <w:ind w:left="5760" w:hanging="360"/>
+      </w:pPr>
+      <w:rPr>
+        <w:rFonts w:ascii="Symbol" w:hAnsi="Symbol" w:hint="default"/>
+      </w:rPr>
+    </w:lvl>
+    <w:lvl w:ilvl="7" w:tplc="04090003" w:tentative="1">
+      <w:start w:val="1"/>
+      <w:numFmt w:val="bullet"/>
+      <w:lvlText w:val="o"/>
+      <w:lvlJc w:val="left"/>
+      <w:pPr>
+        <w:ind w:left="6480" w:hanging="360"/>
+      </w:pPr>
+      <w:rPr>
+        <w:rFonts w:ascii="Courier New" w:hAnsi="Courier New" w:cs="Courier New" w:hint="default"/>
+      </w:rPr>
+    </w:lvl>
+    <w:lvl w:ilvl="8" w:tplc="04090005" w:tentative="1">
+      <w:start w:val="1"/>
+      <w:numFmt w:val="bullet"/>
+      <w:lvlText w:val=""/>
+      <w:lvlJc w:val="left"/>
+      <w:pPr>
+        <w:ind w:left="7200" w:hanging="360"/>
+      </w:pPr>
+      <w:rPr>
+        <w:rFonts w:ascii="Wingdings" w:hAnsi="Wingdings" w:hint="default"/>
+      </w:rPr>
+    </w:lvl>
+  </w:abstractNum>
+  <w:abstractNum w:abstractNumId="5" w15:restartNumberingAfterBreak="0">
     <w:nsid w:val="571A3EED"/>
     <w:multiLevelType w:val="hybridMultilevel"/>
     <w:tmpl w:val="F22C2AC2"/>
@@ -1577,7 +1986,13 @@
     <w:abstractNumId w:val="0"/>
   </w:num>
   <w:num w:numId="4">
+    <w:abstractNumId w:val="5"/>
+  </w:num>
+  <w:num w:numId="5">
     <w:abstractNumId w:val="3"/>
+  </w:num>
+  <w:num w:numId="6">
+    <w:abstractNumId w:val="4"/>
   </w:num>
 </w:numbering>
 </file>
@@ -1599,7 +2014,7 @@
       </w:pPr>
     </w:pPrDefault>
   </w:docDefaults>
-  <w:latentStyles w:defLockedState="0" w:defUIPriority="99" w:defSemiHidden="0" w:defUnhideWhenUsed="0" w:defQFormat="0" w:count="376">
+  <w:latentStyles w:defLockedState="0" w:defUIPriority="99" w:defSemiHidden="0" w:defUnhideWhenUsed="0" w:defQFormat="0" w:count="377">
     <w:lsdException w:name="Normal" w:uiPriority="0" w:qFormat="1"/>
     <w:lsdException w:name="heading 1" w:uiPriority="0" w:qFormat="1"/>
     <w:lsdException w:name="heading 2" w:semiHidden="1" w:uiPriority="9" w:unhideWhenUsed="1" w:qFormat="1"/>
@@ -1705,7 +2120,6 @@
     <w:lsdException w:name="HTML Sample" w:semiHidden="1" w:unhideWhenUsed="1"/>
     <w:lsdException w:name="HTML Typewriter" w:semiHidden="1" w:unhideWhenUsed="1"/>
     <w:lsdException w:name="HTML Variable" w:semiHidden="1" w:unhideWhenUsed="1"/>
-    <w:lsdException w:name="Normal Table" w:semiHidden="1" w:unhideWhenUsed="1"/>
     <w:lsdException w:name="annotation subject" w:semiHidden="1" w:unhideWhenUsed="1"/>
     <w:lsdException w:name="No List" w:semiHidden="1" w:unhideWhenUsed="1"/>
     <w:lsdException w:name="Outline List 1" w:semiHidden="1" w:unhideWhenUsed="1"/>
@@ -1752,10 +2166,8 @@
     <w:lsdException w:name="Table Subtle 2" w:semiHidden="1" w:unhideWhenUsed="1"/>
     <w:lsdException w:name="Table Web 1" w:semiHidden="1" w:unhideWhenUsed="1"/>
     <w:lsdException w:name="Table Web 2" w:semiHidden="1" w:unhideWhenUsed="1"/>
-    <w:lsdException w:name="Table Web 3" w:semiHidden="1" w:unhideWhenUsed="1"/>
     <w:lsdException w:name="Balloon Text" w:semiHidden="1" w:unhideWhenUsed="1"/>
     <w:lsdException w:name="Table Grid" w:uiPriority="39"/>
-    <w:lsdException w:name="Table Theme" w:semiHidden="1" w:unhideWhenUsed="1"/>
     <w:lsdException w:name="Placeholder Text" w:semiHidden="1"/>
     <w:lsdException w:name="No Spacing" w:uiPriority="1" w:qFormat="1"/>
     <w:lsdException w:name="Light Shading" w:uiPriority="60"/>
@@ -1967,6 +2379,7 @@
     <w:lsdException w:name="Hashtag" w:semiHidden="1" w:unhideWhenUsed="1"/>
     <w:lsdException w:name="Unresolved Mention" w:semiHidden="1" w:unhideWhenUsed="1"/>
     <w:lsdException w:name="Smart Link" w:semiHidden="1" w:unhideWhenUsed="1"/>
+    <w:lsdException w:name="Smart Link Error" w:semiHidden="1" w:unhideWhenUsed="1"/>
   </w:latentStyles>
   <w:style w:type="paragraph" w:default="1" w:styleId="Normal">
     <w:name w:val="Normal"/>
@@ -1997,7 +2410,6 @@
   <w:style w:type="character" w:default="1" w:styleId="DefaultParagraphFont">
     <w:name w:val="Default Paragraph Font"/>
     <w:uiPriority w:val="1"/>
-    <w:semiHidden/>
     <w:unhideWhenUsed/>
   </w:style>
   <w:style w:type="table" w:default="1" w:styleId="TableNormal">

</xml_diff>

<commit_message>
Taj update on contributions
</commit_message>
<xml_diff>
--- a/Group13 Progress Report.docx
+++ b/Group13 Progress Report.docx
@@ -143,8 +143,13 @@
       <w:pPr>
         <w:ind w:left="360"/>
       </w:pPr>
-      <w:r>
-        <w:t>Tobechukwu Osakwe (</w:t>
+      <w:proofErr w:type="spellStart"/>
+      <w:r>
+        <w:t>Tobechukwu</w:t>
+      </w:r>
+      <w:proofErr w:type="spellEnd"/>
+      <w:r>
+        <w:t xml:space="preserve"> Osakwe (</w:t>
       </w:r>
       <w:proofErr w:type="spellStart"/>
       <w:r>
@@ -830,31 +835,184 @@
           <w:rFonts w:ascii="Times New Roman" w:eastAsia="Times New Roman" w:hAnsi="Times New Roman" w:cs="Times New Roman"/>
           <w:bCs/>
         </w:rPr>
-        <w:t xml:space="preserve"> parts </w:t>
+        <w:t xml:space="preserve"> parts of the system each team member contributed to and </w:t>
+      </w:r>
+      <w:r>
+        <w:rPr>
+          <w:rFonts w:ascii="Times New Roman" w:eastAsia="Times New Roman" w:hAnsi="Times New Roman" w:cs="Times New Roman"/>
+          <w:b/>
+          <w:bCs/>
+        </w:rPr>
+        <w:t>how</w:t>
+      </w:r>
+      <w:r>
+        <w:rPr>
+          <w:rFonts w:ascii="Times New Roman" w:eastAsia="Times New Roman" w:hAnsi="Times New Roman" w:cs="Times New Roman"/>
+          <w:bCs/>
+        </w:rPr>
+        <w:t>)</w:t>
+      </w:r>
+    </w:p>
+    <w:p>
+      <w:pPr>
+        <w:pStyle w:val="ListParagraph"/>
+        <w:numPr>
+          <w:ilvl w:val="0"/>
+          <w:numId w:val="5"/>
+        </w:numPr>
+        <w:spacing w:before="120" w:after="120" w:line="240" w:lineRule="auto"/>
+        <w:rPr>
+          <w:rFonts w:ascii="Times New Roman" w:eastAsia="Times New Roman" w:hAnsi="Times New Roman" w:cs="Times New Roman"/>
+          <w:bCs/>
+        </w:rPr>
+      </w:pPr>
+      <w:proofErr w:type="spellStart"/>
+      <w:r>
+        <w:rPr>
+          <w:rFonts w:ascii="Times New Roman" w:eastAsia="Times New Roman" w:hAnsi="Times New Roman" w:cs="Times New Roman"/>
+          <w:bCs/>
+        </w:rPr>
+        <w:t>Harege</w:t>
+      </w:r>
+      <w:proofErr w:type="spellEnd"/>
+      <w:r>
+        <w:rPr>
+          <w:rFonts w:ascii="Times New Roman" w:eastAsia="Times New Roman" w:hAnsi="Times New Roman" w:cs="Times New Roman"/>
+          <w:bCs/>
+        </w:rPr>
+        <w:t xml:space="preserve"> </w:t>
+      </w:r>
+      <w:proofErr w:type="spellStart"/>
+      <w:proofErr w:type="gramStart"/>
+      <w:r>
+        <w:rPr>
+          <w:rFonts w:ascii="Times New Roman" w:eastAsia="Times New Roman" w:hAnsi="Times New Roman" w:cs="Times New Roman"/>
+          <w:bCs/>
+        </w:rPr>
+        <w:t>Abay</w:t>
+      </w:r>
+      <w:proofErr w:type="spellEnd"/>
+      <w:r>
+        <w:rPr>
+          <w:rFonts w:ascii="Times New Roman" w:eastAsia="Times New Roman" w:hAnsi="Times New Roman" w:cs="Times New Roman"/>
+          <w:bCs/>
+        </w:rPr>
+        <w:t>:-</w:t>
+      </w:r>
+      <w:proofErr w:type="gramEnd"/>
+      <w:r>
+        <w:rPr>
+          <w:rFonts w:ascii="Times New Roman" w:eastAsia="Times New Roman" w:hAnsi="Times New Roman" w:cs="Times New Roman"/>
+          <w:bCs/>
+        </w:rPr>
+        <w:t xml:space="preserve"> Partially contributed on home page design and development. Also provided testing documents. </w:t>
+      </w:r>
+    </w:p>
+    <w:p>
+      <w:pPr>
+        <w:pStyle w:val="ListParagraph"/>
+        <w:numPr>
+          <w:ilvl w:val="0"/>
+          <w:numId w:val="5"/>
+        </w:numPr>
+        <w:spacing w:before="120" w:after="120" w:line="240" w:lineRule="auto"/>
+        <w:rPr>
+          <w:rFonts w:ascii="Times New Roman" w:eastAsia="Times New Roman" w:hAnsi="Times New Roman" w:cs="Times New Roman"/>
+          <w:bCs/>
+        </w:rPr>
+      </w:pPr>
+      <w:r>
+        <w:rPr>
+          <w:rFonts w:ascii="Times New Roman" w:eastAsia="Times New Roman" w:hAnsi="Times New Roman" w:cs="Times New Roman"/>
+          <w:bCs/>
+        </w:rPr>
+        <w:t>Taj Ali:</w:t>
+      </w:r>
+    </w:p>
+    <w:p>
+      <w:pPr>
+        <w:pStyle w:val="ListParagraph"/>
+        <w:numPr>
+          <w:ilvl w:val="1"/>
+          <w:numId w:val="5"/>
+        </w:numPr>
+        <w:spacing w:before="120" w:after="120" w:line="240" w:lineRule="auto"/>
+        <w:rPr>
+          <w:rFonts w:ascii="Times New Roman" w:eastAsia="Times New Roman" w:hAnsi="Times New Roman" w:cs="Times New Roman"/>
+          <w:bCs/>
+        </w:rPr>
+      </w:pPr>
+      <w:r>
+        <w:rPr>
+          <w:rFonts w:ascii="Times New Roman" w:eastAsia="Times New Roman" w:hAnsi="Times New Roman" w:cs="Times New Roman"/>
+          <w:bCs/>
+        </w:rPr>
+        <w:t>Created the user login/logout</w:t>
+      </w:r>
+      <w:r>
+        <w:rPr>
+          <w:rFonts w:ascii="Times New Roman" w:eastAsia="Times New Roman" w:hAnsi="Times New Roman" w:cs="Times New Roman"/>
+          <w:bCs/>
+        </w:rPr>
+        <w:t xml:space="preserve"> system</w:t>
       </w:r>
       <w:bookmarkStart w:id="0" w:name="_GoBack"/>
       <w:bookmarkEnd w:id="0"/>
-      <w:r>
-        <w:rPr>
-          <w:rFonts w:ascii="Times New Roman" w:eastAsia="Times New Roman" w:hAnsi="Times New Roman" w:cs="Times New Roman"/>
-          <w:bCs/>
-        </w:rPr>
-        <w:t xml:space="preserve">of the system each team member contributed to and </w:t>
-      </w:r>
-      <w:r>
-        <w:rPr>
-          <w:rFonts w:ascii="Times New Roman" w:eastAsia="Times New Roman" w:hAnsi="Times New Roman" w:cs="Times New Roman"/>
-          <w:b/>
-          <w:bCs/>
-        </w:rPr>
-        <w:t>how</w:t>
-      </w:r>
-      <w:r>
-        <w:rPr>
-          <w:rFonts w:ascii="Times New Roman" w:eastAsia="Times New Roman" w:hAnsi="Times New Roman" w:cs="Times New Roman"/>
-          <w:bCs/>
-        </w:rPr>
-        <w:t>)</w:t>
+    </w:p>
+    <w:p>
+      <w:pPr>
+        <w:pStyle w:val="ListParagraph"/>
+        <w:numPr>
+          <w:ilvl w:val="1"/>
+          <w:numId w:val="5"/>
+        </w:numPr>
+        <w:spacing w:before="120" w:after="120" w:line="240" w:lineRule="auto"/>
+        <w:rPr>
+          <w:rFonts w:ascii="Times New Roman" w:eastAsia="Times New Roman" w:hAnsi="Times New Roman" w:cs="Times New Roman"/>
+          <w:bCs/>
+        </w:rPr>
+      </w:pPr>
+      <w:r>
+        <w:rPr>
+          <w:rFonts w:ascii="Times New Roman" w:eastAsia="Times New Roman" w:hAnsi="Times New Roman" w:cs="Times New Roman"/>
+          <w:bCs/>
+        </w:rPr>
+        <w:t xml:space="preserve">Added support for creating, updating, </w:t>
+      </w:r>
+      <w:r>
+        <w:rPr>
+          <w:rFonts w:ascii="Times New Roman" w:eastAsia="Times New Roman" w:hAnsi="Times New Roman" w:cs="Times New Roman"/>
+          <w:bCs/>
+        </w:rPr>
+        <w:t xml:space="preserve">viewing, </w:t>
+      </w:r>
+      <w:r>
+        <w:rPr>
+          <w:rFonts w:ascii="Times New Roman" w:eastAsia="Times New Roman" w:hAnsi="Times New Roman" w:cs="Times New Roman"/>
+          <w:bCs/>
+        </w:rPr>
+        <w:t>and deleting reviews</w:t>
+      </w:r>
+    </w:p>
+    <w:p>
+      <w:pPr>
+        <w:pStyle w:val="ListParagraph"/>
+        <w:numPr>
+          <w:ilvl w:val="1"/>
+          <w:numId w:val="5"/>
+        </w:numPr>
+        <w:spacing w:before="120" w:after="120" w:line="240" w:lineRule="auto"/>
+        <w:rPr>
+          <w:rFonts w:ascii="Times New Roman" w:eastAsia="Times New Roman" w:hAnsi="Times New Roman" w:cs="Times New Roman"/>
+          <w:bCs/>
+        </w:rPr>
+      </w:pPr>
+      <w:r>
+        <w:rPr>
+          <w:rFonts w:ascii="Times New Roman" w:eastAsia="Times New Roman" w:hAnsi="Times New Roman" w:cs="Times New Roman"/>
+          <w:bCs/>
+        </w:rPr>
+        <w:t>Initial design of website</w:t>
       </w:r>
     </w:p>
     <w:p>
@@ -870,46 +1028,75 @@
           <w:bCs/>
         </w:rPr>
       </w:pPr>
-      <w:proofErr w:type="spellStart"/>
-      <w:r>
-        <w:rPr>
-          <w:rFonts w:ascii="Times New Roman" w:eastAsia="Times New Roman" w:hAnsi="Times New Roman" w:cs="Times New Roman"/>
-          <w:bCs/>
-        </w:rPr>
-        <w:t>Harege</w:t>
-      </w:r>
-      <w:proofErr w:type="spellEnd"/>
-      <w:r>
-        <w:rPr>
-          <w:rFonts w:ascii="Times New Roman" w:eastAsia="Times New Roman" w:hAnsi="Times New Roman" w:cs="Times New Roman"/>
-          <w:bCs/>
-        </w:rPr>
-        <w:t xml:space="preserve"> </w:t>
-      </w:r>
-      <w:proofErr w:type="spellStart"/>
-      <w:proofErr w:type="gramStart"/>
-      <w:r>
-        <w:rPr>
-          <w:rFonts w:ascii="Times New Roman" w:eastAsia="Times New Roman" w:hAnsi="Times New Roman" w:cs="Times New Roman"/>
-          <w:bCs/>
-        </w:rPr>
-        <w:t>Abay</w:t>
-      </w:r>
-      <w:proofErr w:type="spellEnd"/>
-      <w:r>
-        <w:rPr>
-          <w:rFonts w:ascii="Times New Roman" w:eastAsia="Times New Roman" w:hAnsi="Times New Roman" w:cs="Times New Roman"/>
-          <w:bCs/>
-        </w:rPr>
-        <w:t>:-</w:t>
-      </w:r>
-      <w:proofErr w:type="gramEnd"/>
-      <w:r>
-        <w:rPr>
-          <w:rFonts w:ascii="Times New Roman" w:eastAsia="Times New Roman" w:hAnsi="Times New Roman" w:cs="Times New Roman"/>
-          <w:bCs/>
-        </w:rPr>
-        <w:t xml:space="preserve"> Partially contributed on home page design and development. Also provided testing documents. </w:t>
+      <w:r>
+        <w:rPr>
+          <w:rFonts w:ascii="Times New Roman" w:eastAsia="Times New Roman" w:hAnsi="Times New Roman" w:cs="Times New Roman"/>
+          <w:bCs/>
+        </w:rPr>
+        <w:t>Tobe Osakwe</w:t>
+      </w:r>
+    </w:p>
+    <w:p>
+      <w:pPr>
+        <w:pStyle w:val="ListParagraph"/>
+        <w:numPr>
+          <w:ilvl w:val="1"/>
+          <w:numId w:val="5"/>
+        </w:numPr>
+        <w:spacing w:before="120" w:after="120" w:line="240" w:lineRule="auto"/>
+        <w:rPr>
+          <w:rFonts w:ascii="Times New Roman" w:eastAsia="Times New Roman" w:hAnsi="Times New Roman" w:cs="Times New Roman"/>
+          <w:bCs/>
+        </w:rPr>
+      </w:pPr>
+      <w:r>
+        <w:rPr>
+          <w:rFonts w:ascii="Times New Roman" w:eastAsia="Times New Roman" w:hAnsi="Times New Roman" w:cs="Times New Roman"/>
+          <w:bCs/>
+        </w:rPr>
+        <w:t>Added the profile + edit profile page</w:t>
+      </w:r>
+    </w:p>
+    <w:p>
+      <w:pPr>
+        <w:pStyle w:val="ListParagraph"/>
+        <w:numPr>
+          <w:ilvl w:val="1"/>
+          <w:numId w:val="5"/>
+        </w:numPr>
+        <w:spacing w:before="120" w:after="120" w:line="240" w:lineRule="auto"/>
+        <w:rPr>
+          <w:rFonts w:ascii="Times New Roman" w:eastAsia="Times New Roman" w:hAnsi="Times New Roman" w:cs="Times New Roman"/>
+          <w:bCs/>
+        </w:rPr>
+      </w:pPr>
+      <w:r>
+        <w:rPr>
+          <w:rFonts w:ascii="Times New Roman" w:eastAsia="Times New Roman" w:hAnsi="Times New Roman" w:cs="Times New Roman"/>
+          <w:bCs/>
+        </w:rPr>
+        <w:t>Added Games model, added game display page, and rating slider</w:t>
+      </w:r>
+    </w:p>
+    <w:p>
+      <w:pPr>
+        <w:pStyle w:val="ListParagraph"/>
+        <w:numPr>
+          <w:ilvl w:val="1"/>
+          <w:numId w:val="5"/>
+        </w:numPr>
+        <w:spacing w:before="120" w:after="120" w:line="240" w:lineRule="auto"/>
+        <w:rPr>
+          <w:rFonts w:ascii="Times New Roman" w:eastAsia="Times New Roman" w:hAnsi="Times New Roman" w:cs="Times New Roman"/>
+          <w:bCs/>
+        </w:rPr>
+      </w:pPr>
+      <w:r>
+        <w:rPr>
+          <w:rFonts w:ascii="Times New Roman" w:eastAsia="Times New Roman" w:hAnsi="Times New Roman" w:cs="Times New Roman"/>
+          <w:bCs/>
+        </w:rPr>
+        <w:t>Added icons and additional JS scripts</w:t>
       </w:r>
     </w:p>
     <w:p>
@@ -930,7 +1117,7 @@
           <w:rFonts w:ascii="Times New Roman" w:eastAsia="Times New Roman" w:hAnsi="Times New Roman" w:cs="Times New Roman"/>
           <w:bCs/>
         </w:rPr>
-        <w:t>Taj Ali:</w:t>
+        <w:t>Vinson Thomas</w:t>
       </w:r>
     </w:p>
     <w:p>
@@ -951,7 +1138,7 @@
           <w:rFonts w:ascii="Times New Roman" w:eastAsia="Times New Roman" w:hAnsi="Times New Roman" w:cs="Times New Roman"/>
           <w:bCs/>
         </w:rPr>
-        <w:t>Created the user login/logout</w:t>
+        <w:t>Set up general Django project</w:t>
       </w:r>
     </w:p>
     <w:p>
@@ -972,191 +1159,7 @@
           <w:rFonts w:ascii="Times New Roman" w:eastAsia="Times New Roman" w:hAnsi="Times New Roman" w:cs="Times New Roman"/>
           <w:bCs/>
         </w:rPr>
-        <w:t>Added support for creating, updating, and deleting reviews</w:t>
-      </w:r>
-    </w:p>
-    <w:p>
-      <w:pPr>
-        <w:pStyle w:val="ListParagraph"/>
-        <w:numPr>
-          <w:ilvl w:val="1"/>
-          <w:numId w:val="5"/>
-        </w:numPr>
-        <w:spacing w:before="120" w:after="120" w:line="240" w:lineRule="auto"/>
-        <w:rPr>
-          <w:rFonts w:ascii="Times New Roman" w:eastAsia="Times New Roman" w:hAnsi="Times New Roman" w:cs="Times New Roman"/>
-          <w:bCs/>
-        </w:rPr>
-      </w:pPr>
-      <w:r>
-        <w:rPr>
-          <w:rFonts w:ascii="Times New Roman" w:eastAsia="Times New Roman" w:hAnsi="Times New Roman" w:cs="Times New Roman"/>
-          <w:bCs/>
-        </w:rPr>
-        <w:t>Initial design of website</w:t>
-      </w:r>
-    </w:p>
-    <w:p>
-      <w:pPr>
-        <w:pStyle w:val="ListParagraph"/>
-        <w:numPr>
-          <w:ilvl w:val="0"/>
-          <w:numId w:val="5"/>
-        </w:numPr>
-        <w:spacing w:before="120" w:after="120" w:line="240" w:lineRule="auto"/>
-        <w:rPr>
-          <w:rFonts w:ascii="Times New Roman" w:eastAsia="Times New Roman" w:hAnsi="Times New Roman" w:cs="Times New Roman"/>
-          <w:bCs/>
-        </w:rPr>
-      </w:pPr>
-      <w:r>
-        <w:rPr>
-          <w:rFonts w:ascii="Times New Roman" w:eastAsia="Times New Roman" w:hAnsi="Times New Roman" w:cs="Times New Roman"/>
-          <w:bCs/>
-        </w:rPr>
-        <w:t>Tobe Osakwe</w:t>
-      </w:r>
-    </w:p>
-    <w:p>
-      <w:pPr>
-        <w:pStyle w:val="ListParagraph"/>
-        <w:numPr>
-          <w:ilvl w:val="1"/>
-          <w:numId w:val="5"/>
-        </w:numPr>
-        <w:spacing w:before="120" w:after="120" w:line="240" w:lineRule="auto"/>
-        <w:rPr>
-          <w:rFonts w:ascii="Times New Roman" w:eastAsia="Times New Roman" w:hAnsi="Times New Roman" w:cs="Times New Roman"/>
-          <w:bCs/>
-        </w:rPr>
-      </w:pPr>
-      <w:r>
-        <w:rPr>
-          <w:rFonts w:ascii="Times New Roman" w:eastAsia="Times New Roman" w:hAnsi="Times New Roman" w:cs="Times New Roman"/>
-          <w:bCs/>
-        </w:rPr>
-        <w:t>Added the profile + edit profile page</w:t>
-      </w:r>
-    </w:p>
-    <w:p>
-      <w:pPr>
-        <w:pStyle w:val="ListParagraph"/>
-        <w:numPr>
-          <w:ilvl w:val="1"/>
-          <w:numId w:val="5"/>
-        </w:numPr>
-        <w:spacing w:before="120" w:after="120" w:line="240" w:lineRule="auto"/>
-        <w:rPr>
-          <w:rFonts w:ascii="Times New Roman" w:eastAsia="Times New Roman" w:hAnsi="Times New Roman" w:cs="Times New Roman"/>
-          <w:bCs/>
-        </w:rPr>
-      </w:pPr>
-      <w:r>
-        <w:rPr>
-          <w:rFonts w:ascii="Times New Roman" w:eastAsia="Times New Roman" w:hAnsi="Times New Roman" w:cs="Times New Roman"/>
-          <w:bCs/>
-        </w:rPr>
-        <w:t>Added Games model, added game display page, and rating slider</w:t>
-      </w:r>
-    </w:p>
-    <w:p>
-      <w:pPr>
-        <w:pStyle w:val="ListParagraph"/>
-        <w:numPr>
-          <w:ilvl w:val="1"/>
-          <w:numId w:val="5"/>
-        </w:numPr>
-        <w:spacing w:before="120" w:after="120" w:line="240" w:lineRule="auto"/>
-        <w:rPr>
-          <w:rFonts w:ascii="Times New Roman" w:eastAsia="Times New Roman" w:hAnsi="Times New Roman" w:cs="Times New Roman"/>
-          <w:bCs/>
-        </w:rPr>
-      </w:pPr>
-      <w:r>
-        <w:rPr>
-          <w:rFonts w:ascii="Times New Roman" w:eastAsia="Times New Roman" w:hAnsi="Times New Roman" w:cs="Times New Roman"/>
-          <w:bCs/>
-        </w:rPr>
-        <w:t>Added icons and additional JS scripts</w:t>
-      </w:r>
-    </w:p>
-    <w:p>
-      <w:pPr>
-        <w:pStyle w:val="ListParagraph"/>
-        <w:numPr>
-          <w:ilvl w:val="0"/>
-          <w:numId w:val="5"/>
-        </w:numPr>
-        <w:spacing w:before="120" w:after="120" w:line="240" w:lineRule="auto"/>
-        <w:rPr>
-          <w:rFonts w:ascii="Times New Roman" w:eastAsia="Times New Roman" w:hAnsi="Times New Roman" w:cs="Times New Roman"/>
-          <w:bCs/>
-        </w:rPr>
-      </w:pPr>
-      <w:r>
-        <w:rPr>
-          <w:rFonts w:ascii="Times New Roman" w:eastAsia="Times New Roman" w:hAnsi="Times New Roman" w:cs="Times New Roman"/>
-          <w:bCs/>
-        </w:rPr>
-        <w:t>Vinson Thomas</w:t>
-      </w:r>
-    </w:p>
-    <w:p>
-      <w:pPr>
-        <w:pStyle w:val="ListParagraph"/>
-        <w:numPr>
-          <w:ilvl w:val="1"/>
-          <w:numId w:val="5"/>
-        </w:numPr>
-        <w:spacing w:before="120" w:after="120" w:line="240" w:lineRule="auto"/>
-        <w:rPr>
-          <w:rFonts w:ascii="Times New Roman" w:eastAsia="Times New Roman" w:hAnsi="Times New Roman" w:cs="Times New Roman"/>
-          <w:bCs/>
-        </w:rPr>
-      </w:pPr>
-      <w:r>
-        <w:rPr>
-          <w:rFonts w:ascii="Times New Roman" w:eastAsia="Times New Roman" w:hAnsi="Times New Roman" w:cs="Times New Roman"/>
-          <w:bCs/>
-        </w:rPr>
-        <w:t>Set up general Django project</w:t>
-      </w:r>
-    </w:p>
-    <w:p>
-      <w:pPr>
-        <w:pStyle w:val="ListParagraph"/>
-        <w:numPr>
-          <w:ilvl w:val="1"/>
-          <w:numId w:val="5"/>
-        </w:numPr>
-        <w:spacing w:before="120" w:after="120" w:line="240" w:lineRule="auto"/>
-        <w:rPr>
-          <w:rFonts w:ascii="Times New Roman" w:eastAsia="Times New Roman" w:hAnsi="Times New Roman" w:cs="Times New Roman"/>
-          <w:bCs/>
-        </w:rPr>
-      </w:pPr>
-      <w:r>
-        <w:rPr>
-          <w:rFonts w:ascii="Times New Roman" w:eastAsia="Times New Roman" w:hAnsi="Times New Roman" w:cs="Times New Roman"/>
-          <w:bCs/>
-        </w:rPr>
-        <w:t xml:space="preserve">Created models and migration for the Review, User, Play </w:t>
-      </w:r>
-      <w:proofErr w:type="spellStart"/>
-      <w:r>
-        <w:rPr>
-          <w:rFonts w:ascii="Times New Roman" w:eastAsia="Times New Roman" w:hAnsi="Times New Roman" w:cs="Times New Roman"/>
-          <w:bCs/>
-        </w:rPr>
-        <w:t>throughs</w:t>
-      </w:r>
-      <w:proofErr w:type="spellEnd"/>
-      <w:r>
-        <w:rPr>
-          <w:rFonts w:ascii="Times New Roman" w:eastAsia="Times New Roman" w:hAnsi="Times New Roman" w:cs="Times New Roman"/>
-          <w:bCs/>
-        </w:rPr>
-        <w:t>, game apps</w:t>
+        <w:t>Created models and migration for the Review, User, Play throughs, game apps</w:t>
       </w:r>
     </w:p>
     <w:p>

</xml_diff>